<commit_message>
run combined cal plot analysis
</commit_message>
<xml_diff>
--- a/2 Manuscript/R1/PRPF-D-21-00324 R1_mh (1.11.2023).docx
+++ b/2 Manuscript/R1/PRPF-D-21-00324 R1_mh (1.11.2023).docx
@@ -1,6 +1,6 @@
 
 <file path=word/document.xml><?xml version="1.0" encoding="utf-8"?>
-<w:document xmlns:wpc="http://schemas.microsoft.com/office/word/2010/wordprocessingCanvas" xmlns:cx="http://schemas.microsoft.com/office/drawing/2014/chartex" xmlns:cx1="http://schemas.microsoft.com/office/drawing/2015/9/8/chartex" xmlns:cx2="http://schemas.microsoft.com/office/drawing/2015/10/21/chartex" xmlns:cx3="http://schemas.microsoft.com/office/drawing/2016/5/9/chartex" xmlns:cx4="http://schemas.microsoft.com/office/drawing/2016/5/10/chartex" xmlns:cx5="http://schemas.microsoft.com/office/drawing/2016/5/11/chartex" xmlns:cx6="http://schemas.microsoft.com/office/drawing/2016/5/12/chartex" xmlns:cx7="http://schemas.microsoft.com/office/drawing/2016/5/13/chartex" xmlns:cx8="http://schemas.microsoft.com/office/drawing/2016/5/14/chartex" xmlns:mc="http://schemas.openxmlformats.org/markup-compatibility/2006" xmlns:aink="http://schemas.microsoft.com/office/drawing/2016/ink" xmlns:am3d="http://schemas.microsoft.com/office/drawing/2017/model3d" xmlns:o="urn:schemas-microsoft-com:office:office" xmlns:oel="http://schemas.microsoft.com/office/2019/extlst" xmlns:r="http://schemas.openxmlformats.org/officeDocument/2006/relationships" xmlns:m="http://schemas.openxmlformats.org/officeDocument/2006/math" xmlns:v="urn:schemas-microsoft-com:vml" xmlns:wp14="http://schemas.microsoft.com/office/word/2010/wordprocessingDrawing" xmlns:wp="http://schemas.openxmlformats.org/drawingml/2006/wordprocessingDrawing" xmlns:w10="urn:schemas-microsoft-com:office:word" xmlns:w="http://schemas.openxmlformats.org/wordprocessingml/2006/main" xmlns:w14="http://schemas.microsoft.com/office/word/2010/wordml" xmlns:w15="http://schemas.microsoft.com/office/word/2012/wordml" xmlns:w16cex="http://schemas.microsoft.com/office/word/2018/wordml/cex" xmlns:w16cid="http://schemas.microsoft.com/office/word/2016/wordml/cid" xmlns:w16="http://schemas.microsoft.com/office/word/2018/wordml" xmlns:w16sdtdh="http://schemas.microsoft.com/office/word/2020/wordml/sdtdatahash" xmlns:w16se="http://schemas.microsoft.com/office/word/2015/wordml/symex" xmlns:wpg="http://schemas.microsoft.com/office/word/2010/wordprocessingGroup" xmlns:wpi="http://schemas.microsoft.com/office/word/2010/wordprocessingInk" xmlns:wne="http://schemas.microsoft.com/office/word/2006/wordml" xmlns:wps="http://schemas.microsoft.com/office/word/2010/wordprocessingShape" mc:Ignorable="w14 w15 w16se w16cid w16 w16cex w16sdtdh wp14">
+<w:document xmlns:wpc="http://schemas.microsoft.com/office/word/2010/wordprocessingCanvas" xmlns:cx="http://schemas.microsoft.com/office/drawing/2014/chartex" xmlns:cx1="http://schemas.microsoft.com/office/drawing/2015/9/8/chartex" xmlns:cx2="http://schemas.microsoft.com/office/drawing/2015/10/21/chartex" xmlns:cx3="http://schemas.microsoft.com/office/drawing/2016/5/9/chartex" xmlns:cx4="http://schemas.microsoft.com/office/drawing/2016/5/10/chartex" xmlns:cx5="http://schemas.microsoft.com/office/drawing/2016/5/11/chartex" xmlns:cx6="http://schemas.microsoft.com/office/drawing/2016/5/12/chartex" xmlns:cx7="http://schemas.microsoft.com/office/drawing/2016/5/13/chartex" xmlns:cx8="http://schemas.microsoft.com/office/drawing/2016/5/14/chartex" xmlns:mc="http://schemas.openxmlformats.org/markup-compatibility/2006" xmlns:aink="http://schemas.microsoft.com/office/drawing/2016/ink" xmlns:am3d="http://schemas.microsoft.com/office/drawing/2017/model3d" xmlns:o="urn:schemas-microsoft-com:office:office" xmlns:r="http://schemas.openxmlformats.org/officeDocument/2006/relationships" xmlns:m="http://schemas.openxmlformats.org/officeDocument/2006/math" xmlns:v="urn:schemas-microsoft-com:vml" xmlns:wp14="http://schemas.microsoft.com/office/word/2010/wordprocessingDrawing" xmlns:wp="http://schemas.openxmlformats.org/drawingml/2006/wordprocessingDrawing" xmlns:w10="urn:schemas-microsoft-com:office:word" xmlns:w="http://schemas.openxmlformats.org/wordprocessingml/2006/main" xmlns:w14="http://schemas.microsoft.com/office/word/2010/wordml" xmlns:w15="http://schemas.microsoft.com/office/word/2012/wordml" xmlns:w16cid="http://schemas.microsoft.com/office/word/2016/wordml/cid" xmlns:w16se="http://schemas.microsoft.com/office/word/2015/wordml/symex" xmlns:wpg="http://schemas.microsoft.com/office/word/2010/wordprocessingGroup" xmlns:wpi="http://schemas.microsoft.com/office/word/2010/wordprocessingInk" xmlns:wne="http://schemas.microsoft.com/office/word/2006/wordml" xmlns:wps="http://schemas.microsoft.com/office/word/2010/wordprocessingShape" mc:Ignorable="w14 w15 w16se w16cid wp14">
   <w:body>
     <w:p>
       <w:pPr>
@@ -887,21 +887,7 @@
         <w:rPr>
           <w:rFonts w:cs="Times New Roman"/>
         </w:rPr>
-        <w:t>item-</w:t>
-      </w:r>
-      <w:proofErr w:type="gramStart"/>
-      <w:r>
-        <w:rPr>
-          <w:rFonts w:cs="Times New Roman"/>
-        </w:rPr>
-        <w:t>specific</w:t>
-      </w:r>
-      <w:proofErr w:type="gramEnd"/>
-      <w:r>
-        <w:rPr>
-          <w:rFonts w:cs="Times New Roman"/>
-        </w:rPr>
-        <w:t xml:space="preserve"> and relational</w:t>
+        <w:t>item-specific and relational</w:t>
       </w:r>
       <w:r>
         <w:rPr>
@@ -1686,23 +1672,7 @@
           <w:rFonts w:cs="Times New Roman"/>
           <w:szCs w:val="24"/>
         </w:rPr>
-        <w:t xml:space="preserve">successfully recalled at test (e.g., 100% = </w:t>
-      </w:r>
-      <w:proofErr w:type="gramStart"/>
-      <w:r>
-        <w:rPr>
-          <w:rFonts w:cs="Times New Roman"/>
-          <w:szCs w:val="24"/>
-        </w:rPr>
-        <w:t>definitely would</w:t>
-      </w:r>
-      <w:proofErr w:type="gramEnd"/>
-      <w:r>
-        <w:rPr>
-          <w:rFonts w:cs="Times New Roman"/>
-          <w:szCs w:val="24"/>
-        </w:rPr>
-        <w:t xml:space="preserve"> remember; 0% = definitely would not remember). The use of a 100-point scale is beneficial as it </w:t>
+        <w:t xml:space="preserve">successfully recalled at test (e.g., 100% = definitely would remember; 0% = definitely would not remember). The use of a 100-point scale is beneficial as it </w:t>
       </w:r>
       <w:r>
         <w:rPr>
@@ -2327,23 +2297,7 @@
           <w:rFonts w:cs="Times New Roman"/>
           <w:szCs w:val="24"/>
         </w:rPr>
-        <w:t xml:space="preserve"> on a later test. At </w:t>
-      </w:r>
-      <w:proofErr w:type="gramStart"/>
-      <w:r>
-        <w:rPr>
-          <w:rFonts w:cs="Times New Roman"/>
-          <w:szCs w:val="24"/>
-        </w:rPr>
-        <w:t>test</w:t>
-      </w:r>
-      <w:proofErr w:type="gramEnd"/>
-      <w:r>
-        <w:rPr>
-          <w:rFonts w:cs="Times New Roman"/>
-          <w:szCs w:val="24"/>
-        </w:rPr>
-        <w:t>, participants also provided a</w:t>
+        <w:t xml:space="preserve"> on a later test. At test, participants also provided a</w:t>
       </w:r>
       <w:r>
         <w:rPr>
@@ -2707,23 +2661,7 @@
           <w:rFonts w:cs="Times New Roman"/>
           <w:szCs w:val="24"/>
         </w:rPr>
-        <w:t xml:space="preserve">). The strength of these </w:t>
-      </w:r>
-      <w:proofErr w:type="gramStart"/>
-      <w:r>
-        <w:rPr>
-          <w:rFonts w:cs="Times New Roman"/>
-          <w:szCs w:val="24"/>
-        </w:rPr>
-        <w:t>pair</w:t>
-      </w:r>
-      <w:proofErr w:type="gramEnd"/>
-      <w:r>
-        <w:rPr>
-          <w:rFonts w:cs="Times New Roman"/>
-          <w:szCs w:val="24"/>
-        </w:rPr>
-        <w:t xml:space="preserve"> types is </w:t>
+        <w:t xml:space="preserve">). The strength of these pair types is </w:t>
       </w:r>
       <w:r>
         <w:rPr>
@@ -2895,7 +2833,23 @@
           <w:rFonts w:cs="Times New Roman"/>
           <w:szCs w:val="24"/>
         </w:rPr>
-        <w:t>, Brysbaert, &amp; Storms, 2019</w:t>
+        <w:t xml:space="preserve">, </w:t>
+      </w:r>
+      <w:proofErr w:type="spellStart"/>
+      <w:r>
+        <w:rPr>
+          <w:rFonts w:cs="Times New Roman"/>
+          <w:szCs w:val="24"/>
+        </w:rPr>
+        <w:t>Brysbaert</w:t>
+      </w:r>
+      <w:proofErr w:type="spellEnd"/>
+      <w:r>
+        <w:rPr>
+          <w:rFonts w:cs="Times New Roman"/>
+          <w:szCs w:val="24"/>
+        </w:rPr>
+        <w:t>, &amp; Storms, 2019</w:t>
       </w:r>
       <w:r>
         <w:rPr>
@@ -2975,7 +2929,6 @@
         </w:rPr>
         <w:t xml:space="preserve">, </w:t>
       </w:r>
-      <w:proofErr w:type="gramStart"/>
       <w:r>
         <w:rPr>
           <w:rFonts w:cs="Times New Roman"/>
@@ -2983,7 +2936,17 @@
           <w:iCs/>
           <w:szCs w:val="24"/>
         </w:rPr>
-        <w:t>a posteriori</w:t>
+        <w:t xml:space="preserve">a </w:t>
+      </w:r>
+      <w:proofErr w:type="gramStart"/>
+      <w:r>
+        <w:rPr>
+          <w:rFonts w:cs="Times New Roman"/>
+          <w:i/>
+          <w:iCs/>
+          <w:szCs w:val="24"/>
+        </w:rPr>
+        <w:t>posteriori</w:t>
       </w:r>
       <w:r>
         <w:rPr>
@@ -3451,21 +3414,12 @@
         </w:rPr>
         <w:t xml:space="preserve">a posteriori </w:t>
       </w:r>
-      <w:proofErr w:type="gramStart"/>
-      <w:r>
-        <w:rPr>
-          <w:rFonts w:cs="Times New Roman"/>
-          <w:szCs w:val="24"/>
-        </w:rPr>
-        <w:t>pairs</w:t>
-      </w:r>
-      <w:proofErr w:type="gramEnd"/>
-      <w:r>
-        <w:rPr>
-          <w:rFonts w:cs="Times New Roman"/>
-          <w:szCs w:val="24"/>
-        </w:rPr>
-        <w:t xml:space="preserve"> could </w:t>
+      <w:r>
+        <w:rPr>
+          <w:rFonts w:cs="Times New Roman"/>
+          <w:szCs w:val="24"/>
+        </w:rPr>
+        <w:t xml:space="preserve">pairs could </w:t>
       </w:r>
       <w:r>
         <w:rPr>
@@ -5144,18 +5098,8 @@
           <w:color w:val="4472C4" w:themeColor="accent1"/>
           <w:szCs w:val="24"/>
         </w:rPr>
-        <w:t xml:space="preserve">across multiple </w:t>
-      </w:r>
-      <w:proofErr w:type="gramStart"/>
-      <w:r>
-        <w:rPr>
-          <w:rFonts w:cs="Times New Roman"/>
-          <w:color w:val="4472C4" w:themeColor="accent1"/>
-          <w:szCs w:val="24"/>
-        </w:rPr>
-        <w:t>pair</w:t>
-      </w:r>
-      <w:proofErr w:type="gramEnd"/>
+        <w:t>across multiple pair</w:t>
+      </w:r>
       <w:r>
         <w:rPr>
           <w:rFonts w:cs="Times New Roman"/>
@@ -5620,7 +5564,6 @@
           <w:t xml:space="preserve">participants to </w:t>
         </w:r>
       </w:ins>
-      <w:proofErr w:type="gramStart"/>
       <w:ins w:id="9" w:author="Nick Maxwell" w:date="2023-01-12T11:03:00Z">
         <w:r>
           <w:rPr>
@@ -5638,16 +5581,7 @@
             <w:color w:val="4472C4" w:themeColor="accent1"/>
             <w:szCs w:val="24"/>
           </w:rPr>
-          <w:t xml:space="preserve"> cue availability</w:t>
-        </w:r>
-        <w:proofErr w:type="gramEnd"/>
-        <w:r>
-          <w:rPr>
-            <w:rFonts w:cs="Times New Roman"/>
-            <w:color w:val="4472C4" w:themeColor="accent1"/>
-            <w:szCs w:val="24"/>
-          </w:rPr>
-          <w:t xml:space="preserve"> at encoding</w:t>
+          <w:t xml:space="preserve"> cue availability at encoding</w:t>
         </w:r>
       </w:ins>
       <w:ins w:id="11" w:author="Nick Maxwell" w:date="2023-01-12T11:04:00Z">
@@ -11979,11 +11913,9 @@
       <w:r>
         <w:t xml:space="preserve">the cue word was </w:t>
       </w:r>
-      <w:proofErr w:type="gramStart"/>
       <w:r>
         <w:t>presented</w:t>
       </w:r>
-      <w:proofErr w:type="gramEnd"/>
       <w:r>
         <w:t xml:space="preserve"> and </w:t>
       </w:r>
@@ -18342,23 +18274,7 @@
           <w:rFonts w:eastAsia="Arial" w:cs="Times New Roman"/>
           <w:szCs w:val="24"/>
         </w:rPr>
-        <w:t>Taken together, item-</w:t>
-      </w:r>
-      <w:proofErr w:type="gramStart"/>
-      <w:r>
-        <w:rPr>
-          <w:rFonts w:eastAsia="Arial" w:cs="Times New Roman"/>
-          <w:szCs w:val="24"/>
-        </w:rPr>
-        <w:t>specific</w:t>
-      </w:r>
-      <w:proofErr w:type="gramEnd"/>
-      <w:r>
-        <w:rPr>
-          <w:rFonts w:eastAsia="Arial" w:cs="Times New Roman"/>
-          <w:szCs w:val="24"/>
-        </w:rPr>
-        <w:t xml:space="preserve"> and relational processing tasks were </w:t>
+        <w:t xml:space="preserve">Taken together, item-specific and relational processing tasks were </w:t>
       </w:r>
       <w:r>
         <w:rPr>
@@ -21401,7 +21317,6 @@
         </w:rPr>
         <w:t xml:space="preserve">mean </w:t>
       </w:r>
-      <w:proofErr w:type="spellStart"/>
       <w:r>
         <w:rPr>
           <w:rFonts w:eastAsia="Arial" w:cs="Times New Roman"/>
@@ -21418,7 +21333,6 @@
         </w:rPr>
         <w:t>s</w:t>
       </w:r>
-      <w:proofErr w:type="spellEnd"/>
       <w:r>
         <w:rPr>
           <w:rFonts w:eastAsia="Arial" w:cs="Times New Roman"/>
@@ -23380,25 +23294,7 @@
             <w:color w:val="2E74B5" w:themeColor="accent5" w:themeShade="BF"/>
             <w:szCs w:val="24"/>
           </w:rPr>
-          <w:t xml:space="preserve"> showed a similar </w:t>
-        </w:r>
-        <w:proofErr w:type="gramStart"/>
-        <w:r>
-          <w:rPr>
-            <w:rFonts w:eastAsia="Arial" w:cs="Times New Roman"/>
-            <w:color w:val="2E74B5" w:themeColor="accent5" w:themeShade="BF"/>
-            <w:szCs w:val="24"/>
-          </w:rPr>
-          <w:t>increased</w:t>
-        </w:r>
-        <w:proofErr w:type="gramEnd"/>
-        <w:r>
-          <w:rPr>
-            <w:rFonts w:eastAsia="Arial" w:cs="Times New Roman"/>
-            <w:color w:val="2E74B5" w:themeColor="accent5" w:themeShade="BF"/>
-            <w:szCs w:val="24"/>
-          </w:rPr>
-          <w:t xml:space="preserve"> when relational encoding was utilized. </w:t>
+          <w:t xml:space="preserve"> showed a similar increased when relational encoding was utilized. </w:t>
         </w:r>
       </w:ins>
       <w:del w:id="162" w:author="Nick Maxwell" w:date="2023-01-11T16:15:00Z">
@@ -30151,25 +30047,7 @@
           <w:color w:val="4472C4" w:themeColor="accent1"/>
           <w:szCs w:val="24"/>
         </w:rPr>
-        <w:t>tem-</w:t>
-      </w:r>
-      <w:proofErr w:type="gramStart"/>
-      <w:r>
-        <w:rPr>
-          <w:rFonts w:eastAsia="Arial" w:cs="Times New Roman"/>
-          <w:color w:val="4472C4" w:themeColor="accent1"/>
-          <w:szCs w:val="24"/>
-        </w:rPr>
-        <w:t>specific</w:t>
-      </w:r>
-      <w:proofErr w:type="gramEnd"/>
-      <w:r>
-        <w:rPr>
-          <w:rFonts w:eastAsia="Arial" w:cs="Times New Roman"/>
-          <w:color w:val="4472C4" w:themeColor="accent1"/>
-          <w:szCs w:val="24"/>
-        </w:rPr>
-        <w:t xml:space="preserve"> </w:t>
+        <w:t xml:space="preserve">tem-specific </w:t>
       </w:r>
       <w:r>
         <w:rPr>
@@ -31427,7 +31305,6 @@
         </w:rPr>
         <w:t xml:space="preserve">ean </w:t>
       </w:r>
-      <w:proofErr w:type="spellStart"/>
       <w:r>
         <w:rPr>
           <w:rFonts w:eastAsia="Arial" w:cs="Times New Roman"/>
@@ -31446,7 +31323,6 @@
         </w:rPr>
         <w:t>s</w:t>
       </w:r>
-      <w:proofErr w:type="spellEnd"/>
       <w:r>
         <w:rPr>
           <w:rFonts w:eastAsia="Arial" w:cs="Times New Roman"/>
@@ -35005,7 +34881,17 @@
           <w:color w:val="2E74B5" w:themeColor="accent5" w:themeShade="BF"/>
           <w:szCs w:val="24"/>
         </w:rPr>
-        <w:t xml:space="preserve">. Relational encoding, however, was similarly effective on backward and symmetrical pairs while also </w:t>
+        <w:t>. Relational encoding, however, was similarly effective on backward and symmetric</w:t>
+      </w:r>
+      <w:bookmarkStart w:id="278" w:name="_GoBack"/>
+      <w:bookmarkEnd w:id="278"/>
+      <w:r>
+        <w:rPr>
+          <w:rFonts w:eastAsia="Arial" w:cs="Times New Roman"/>
+          <w:color w:val="2E74B5" w:themeColor="accent5" w:themeShade="BF"/>
+          <w:szCs w:val="24"/>
+        </w:rPr>
+        <w:t xml:space="preserve">al pairs while also </w:t>
       </w:r>
       <w:r>
         <w:rPr>
@@ -35056,8 +34942,8 @@
         </w:rPr>
         <w:t xml:space="preserve"> </w:t>
       </w:r>
-      <w:commentRangeStart w:id="278"/>
-      <w:ins w:id="279" w:author="Nick Maxwell" w:date="2023-01-12T10:30:00Z">
+      <w:commentRangeStart w:id="279"/>
+      <w:ins w:id="280" w:author="Nick Maxwell" w:date="2023-01-12T10:30:00Z">
         <w:r>
           <w:rPr>
             <w:rFonts w:eastAsia="Arial" w:cs="Times New Roman"/>
@@ -35067,16 +34953,16 @@
           <w:t>Finally</w:t>
         </w:r>
       </w:ins>
-      <w:commentRangeEnd w:id="278"/>
-      <w:ins w:id="280" w:author="Nick Maxwell" w:date="2023-01-12T11:16:00Z">
+      <w:commentRangeEnd w:id="279"/>
+      <w:ins w:id="281" w:author="Nick Maxwell" w:date="2023-01-12T11:16:00Z">
         <w:r>
           <w:rPr>
             <w:rStyle w:val="CommentReference"/>
           </w:rPr>
-          <w:commentReference w:id="278"/>
+          <w:commentReference w:id="279"/>
         </w:r>
       </w:ins>
-      <w:ins w:id="281" w:author="Nick Maxwell" w:date="2023-01-12T10:30:00Z">
+      <w:ins w:id="282" w:author="Nick Maxwell" w:date="2023-01-12T10:30:00Z">
         <w:r>
           <w:rPr>
             <w:rFonts w:eastAsia="Arial" w:cs="Times New Roman"/>
@@ -35086,7 +34972,7 @@
           <w:t xml:space="preserve">, cross-experimental analyses revealed </w:t>
         </w:r>
       </w:ins>
-      <w:ins w:id="282" w:author="Nick Maxwell" w:date="2023-01-12T10:39:00Z">
+      <w:ins w:id="283" w:author="Nick Maxwell" w:date="2023-01-12T10:39:00Z">
         <w:r>
           <w:rPr>
             <w:rFonts w:eastAsia="Arial" w:cs="Times New Roman"/>
@@ -35104,7 +34990,7 @@
           <w:t xml:space="preserve"> while </w:t>
         </w:r>
       </w:ins>
-      <w:ins w:id="283" w:author="Nick Maxwell" w:date="2023-01-12T10:40:00Z">
+      <w:ins w:id="284" w:author="Nick Maxwell" w:date="2023-01-12T10:40:00Z">
         <w:r>
           <w:rPr>
             <w:rFonts w:eastAsia="Arial" w:cs="Times New Roman"/>
@@ -35114,7 +35000,7 @@
           <w:t>the think-aloud procedure</w:t>
         </w:r>
       </w:ins>
-      <w:ins w:id="284" w:author="Nick Maxwell" w:date="2023-01-12T10:41:00Z">
+      <w:ins w:id="285" w:author="Nick Maxwell" w:date="2023-01-12T10:41:00Z">
         <w:r>
           <w:rPr>
             <w:rFonts w:eastAsia="Arial" w:cs="Times New Roman"/>
@@ -35124,7 +35010,7 @@
           <w:t xml:space="preserve"> improved recall relative to Experiment 1, this finding was moderated by pair type, such that only the more difficult backward and unrelated pairs showed this improvement. </w:t>
         </w:r>
       </w:ins>
-      <w:ins w:id="285" w:author="Nick Maxwell" w:date="2023-01-12T10:42:00Z">
+      <w:ins w:id="286" w:author="Nick Maxwell" w:date="2023-01-12T10:42:00Z">
         <w:r>
           <w:rPr>
             <w:rFonts w:eastAsia="Arial" w:cs="Times New Roman"/>
@@ -35139,7 +35025,7 @@
             <w:color w:val="2E74B5" w:themeColor="accent5" w:themeShade="BF"/>
             <w:szCs w:val="24"/>
             <w:highlight w:val="yellow"/>
-            <w:rPrChange w:id="286" w:author="Nick Maxwell" w:date="2023-01-12T10:43:00Z">
+            <w:rPrChange w:id="287" w:author="Nick Maxwell" w:date="2023-01-12T10:43:00Z">
               <w:rPr>
                 <w:rFonts w:eastAsia="Arial" w:cs="Times New Roman"/>
                 <w:color w:val="2E74B5" w:themeColor="accent5" w:themeShade="BF"/>
@@ -35158,7 +35044,7 @@
           <w:t xml:space="preserve"> Finally, </w:t>
         </w:r>
       </w:ins>
-      <w:ins w:id="287" w:author="Nick Maxwell" w:date="2023-01-12T11:19:00Z">
+      <w:ins w:id="288" w:author="Nick Maxwell" w:date="2023-01-12T11:19:00Z">
         <w:r>
           <w:rPr>
             <w:rFonts w:eastAsia="Arial" w:cs="Times New Roman"/>
@@ -35168,7 +35054,7 @@
           <w:t>resolution did not diffe</w:t>
         </w:r>
       </w:ins>
-      <w:ins w:id="288" w:author="Nick Maxwell" w:date="2023-01-12T11:20:00Z">
+      <w:ins w:id="289" w:author="Nick Maxwell" w:date="2023-01-12T11:20:00Z">
         <w:r>
           <w:rPr>
             <w:rFonts w:eastAsia="Arial" w:cs="Times New Roman"/>
@@ -35178,7 +35064,7 @@
           <w:t>r as a function of experiment</w:t>
         </w:r>
       </w:ins>
-      <w:ins w:id="289" w:author="Nick Maxwell" w:date="2023-01-12T11:18:00Z">
+      <w:ins w:id="290" w:author="Nick Maxwell" w:date="2023-01-12T11:18:00Z">
         <w:r>
           <w:rPr>
             <w:rFonts w:eastAsia="Arial" w:cs="Times New Roman"/>
@@ -36011,7 +35897,7 @@
       <w:pPr>
         <w:ind w:firstLine="720"/>
       </w:pPr>
-      <w:bookmarkStart w:id="290" w:name="_Hlk55280250"/>
+      <w:bookmarkStart w:id="291" w:name="_Hlk55280250"/>
       <w:r>
         <w:t>Following our analysis of mean JOL and recall rates,</w:t>
       </w:r>
@@ -36647,21 +36533,7 @@
         <w:rPr>
           <w:iCs/>
         </w:rPr>
-        <w:t xml:space="preserve"> Therefore, item-</w:t>
-      </w:r>
-      <w:proofErr w:type="gramStart"/>
-      <w:r>
-        <w:rPr>
-          <w:iCs/>
-        </w:rPr>
-        <w:t>specific</w:t>
-      </w:r>
-      <w:proofErr w:type="gramEnd"/>
-      <w:r>
-        <w:rPr>
-          <w:iCs/>
-        </w:rPr>
-        <w:t xml:space="preserve"> and relational encoding strategies can </w:t>
+        <w:t xml:space="preserve"> Therefore, item-specific and relational encoding strategies can </w:t>
       </w:r>
       <w:r>
         <w:rPr>
@@ -36918,23 +36790,7 @@
           <w:rFonts w:eastAsia="Arial" w:cs="Times New Roman"/>
           <w:szCs w:val="24"/>
         </w:rPr>
-        <w:t>however, item-</w:t>
-      </w:r>
-      <w:proofErr w:type="gramStart"/>
-      <w:r>
-        <w:rPr>
-          <w:rFonts w:eastAsia="Arial" w:cs="Times New Roman"/>
-          <w:szCs w:val="24"/>
-        </w:rPr>
-        <w:t>specific</w:t>
-      </w:r>
-      <w:proofErr w:type="gramEnd"/>
-      <w:r>
-        <w:rPr>
-          <w:rFonts w:eastAsia="Arial" w:cs="Times New Roman"/>
-          <w:szCs w:val="24"/>
-        </w:rPr>
-        <w:t xml:space="preserve"> and relational encoding strategies increased </w:t>
+        <w:t xml:space="preserve">however, item-specific and relational encoding strategies increased </w:t>
       </w:r>
       <w:r>
         <w:rPr>
@@ -38228,12 +38084,21 @@
         </w:rPr>
         <w:t xml:space="preserve">; </w:t>
       </w:r>
-      <w:r>
-        <w:rPr>
-          <w:rFonts w:eastAsia="Arial" w:cs="Times New Roman"/>
-          <w:szCs w:val="24"/>
-        </w:rPr>
-        <w:t xml:space="preserve">Soderstrom, Clark, </w:t>
+      <w:proofErr w:type="spellStart"/>
+      <w:r>
+        <w:rPr>
+          <w:rFonts w:eastAsia="Arial" w:cs="Times New Roman"/>
+          <w:szCs w:val="24"/>
+        </w:rPr>
+        <w:t>Soderstrom</w:t>
+      </w:r>
+      <w:proofErr w:type="spellEnd"/>
+      <w:r>
+        <w:rPr>
+          <w:rFonts w:eastAsia="Arial" w:cs="Times New Roman"/>
+          <w:szCs w:val="24"/>
+        </w:rPr>
+        <w:t xml:space="preserve">, Clark, </w:t>
       </w:r>
       <w:proofErr w:type="spellStart"/>
       <w:r>
@@ -38562,21 +38427,12 @@
         </w:rPr>
         <w:t xml:space="preserve"> </w:t>
       </w:r>
-      <w:proofErr w:type="gramStart"/>
-      <w:r>
-        <w:rPr>
-          <w:rFonts w:eastAsia="Arial" w:cs="Times New Roman"/>
-          <w:szCs w:val="24"/>
-        </w:rPr>
-        <w:t>no</w:t>
-      </w:r>
-      <w:proofErr w:type="gramEnd"/>
-      <w:r>
-        <w:rPr>
-          <w:rFonts w:eastAsia="Arial" w:cs="Times New Roman"/>
-          <w:szCs w:val="24"/>
-        </w:rPr>
-        <w:t>-JOL control group</w:t>
+      <w:r>
+        <w:rPr>
+          <w:rFonts w:eastAsia="Arial" w:cs="Times New Roman"/>
+          <w:szCs w:val="24"/>
+        </w:rPr>
+        <w:t>no-JOL control group</w:t>
       </w:r>
       <w:r>
         <w:rPr>
@@ -38663,7 +38519,7 @@
         <w:t xml:space="preserve">. </w:t>
       </w:r>
     </w:p>
-    <w:bookmarkEnd w:id="290"/>
+    <w:bookmarkEnd w:id="291"/>
     <w:p>
       <w:pPr>
         <w:spacing w:after="160"/>
@@ -38982,23 +38838,7 @@
           <w:rFonts w:eastAsia="Arial" w:cs="Times New Roman"/>
           <w:szCs w:val="24"/>
         </w:rPr>
-        <w:t>item-</w:t>
-      </w:r>
-      <w:proofErr w:type="gramStart"/>
-      <w:r>
-        <w:rPr>
-          <w:rFonts w:eastAsia="Arial" w:cs="Times New Roman"/>
-          <w:szCs w:val="24"/>
-        </w:rPr>
-        <w:t>specific</w:t>
-      </w:r>
-      <w:proofErr w:type="gramEnd"/>
-      <w:r>
-        <w:rPr>
-          <w:rFonts w:eastAsia="Arial" w:cs="Times New Roman"/>
-          <w:szCs w:val="24"/>
-        </w:rPr>
-        <w:t xml:space="preserve"> and relational </w:t>
+        <w:t xml:space="preserve">item-specific and relational </w:t>
       </w:r>
       <w:r>
         <w:rPr>
@@ -39178,8 +39018,8 @@
           <w:szCs w:val="24"/>
         </w:rPr>
         <w:sectPr>
-          <w:headerReference w:type="default" r:id="rId12"/>
-          <w:headerReference w:type="first" r:id="rId13"/>
+          <w:headerReference w:type="default" r:id="rId11"/>
+          <w:headerReference w:type="first" r:id="rId12"/>
           <w:pgSz w:w="12240" w:h="15840"/>
           <w:pgMar w:top="1440" w:right="1440" w:bottom="1440" w:left="1440" w:header="720" w:footer="0" w:gutter="0"/>
           <w:cols w:space="720" w:equalWidth="0">
@@ -40142,7 +39982,7 @@
           <w:szCs w:val="24"/>
         </w:rPr>
       </w:pPr>
-      <w:bookmarkStart w:id="291" w:name="_Hlk11864411"/>
+      <w:bookmarkStart w:id="292" w:name="_Hlk11864411"/>
       <w:proofErr w:type="spellStart"/>
       <w:r>
         <w:rPr>
@@ -40254,7 +40094,7 @@
         <w:t xml:space="preserve"> </w:t>
       </w:r>
     </w:p>
-    <w:bookmarkEnd w:id="291"/>
+    <w:bookmarkEnd w:id="292"/>
     <w:p>
       <w:pPr>
         <w:ind w:left="700" w:hanging="706"/>
@@ -40557,7 +40397,7 @@
         </w:rPr>
         <w:t xml:space="preserve">(2), 187–194. </w:t>
       </w:r>
-      <w:hyperlink r:id="rId14"/>
+      <w:hyperlink r:id="rId13"/>
     </w:p>
     <w:p>
       <w:pPr>
@@ -41298,7 +41138,7 @@
         <w:ind w:left="700" w:hanging="702"/>
         <w:contextualSpacing/>
         <w:rPr>
-          <w:ins w:id="292" w:author="Nick Maxwell" w:date="2023-01-11T16:09:00Z"/>
+          <w:ins w:id="293" w:author="Nick Maxwell" w:date="2023-01-11T16:09:00Z"/>
         </w:rPr>
       </w:pPr>
       <w:r>
@@ -41350,7 +41190,7 @@
           <w:rFonts w:eastAsia="Arial" w:cs="Times New Roman"/>
           <w:color w:val="4472C4" w:themeColor="accent1"/>
           <w:szCs w:val="24"/>
-          <w:rPrChange w:id="293" w:author="Nick Maxwell" w:date="2023-01-11T16:11:00Z">
+          <w:rPrChange w:id="294" w:author="Nick Maxwell" w:date="2023-01-11T16:11:00Z">
             <w:rPr>
               <w:rFonts w:eastAsia="Arial" w:cs="Times New Roman"/>
               <w:szCs w:val="24"/>
@@ -41358,11 +41198,11 @@
           </w:rPrChange>
         </w:rPr>
       </w:pPr>
-      <w:ins w:id="294" w:author="Nick Maxwell" w:date="2023-01-11T16:10:00Z">
+      <w:ins w:id="295" w:author="Nick Maxwell" w:date="2023-01-11T16:10:00Z">
         <w:r>
           <w:rPr>
             <w:color w:val="4472C4" w:themeColor="accent1"/>
-            <w:rPrChange w:id="295" w:author="Nick Maxwell" w:date="2023-01-11T16:11:00Z">
+            <w:rPrChange w:id="296" w:author="Nick Maxwell" w:date="2023-01-11T16:11:00Z">
               <w:rPr/>
             </w:rPrChange>
           </w:rPr>
@@ -41373,7 +41213,7 @@
             <w:i/>
             <w:iCs/>
             <w:color w:val="4472C4" w:themeColor="accent1"/>
-            <w:rPrChange w:id="296" w:author="Nick Maxwell" w:date="2023-01-11T16:11:00Z">
+            <w:rPrChange w:id="297" w:author="Nick Maxwell" w:date="2023-01-11T16:11:00Z">
               <w:rPr>
                 <w:i/>
                 <w:iCs/>
@@ -41385,7 +41225,7 @@
         <w:r>
           <w:rPr>
             <w:color w:val="4472C4" w:themeColor="accent1"/>
-            <w:rPrChange w:id="297" w:author="Nick Maxwell" w:date="2023-01-11T16:11:00Z">
+            <w:rPrChange w:id="298" w:author="Nick Maxwell" w:date="2023-01-11T16:11:00Z">
               <w:rPr/>
             </w:rPrChange>
           </w:rPr>
@@ -41855,7 +41695,7 @@
         </w:rPr>
         <w:t xml:space="preserve">Psychology Software Tools, Inc. [E-Prime 3.0]. (2016). Retrieved from </w:t>
       </w:r>
-      <w:hyperlink r:id="rId15" w:history="1">
+      <w:hyperlink r:id="rId14" w:history="1">
         <w:r>
           <w:rPr>
             <w:rStyle w:val="Hyperlink"/>
@@ -42202,7 +42042,27 @@
           <w:iCs/>
           <w:szCs w:val="24"/>
         </w:rPr>
-        <w:t xml:space="preserve"> für </w:t>
+        <w:t xml:space="preserve"> </w:t>
+      </w:r>
+      <w:proofErr w:type="spellStart"/>
+      <w:r>
+        <w:rPr>
+          <w:rFonts w:cs="Times New Roman"/>
+          <w:i/>
+          <w:iCs/>
+          <w:szCs w:val="24"/>
+        </w:rPr>
+        <w:t>für</w:t>
+      </w:r>
+      <w:proofErr w:type="spellEnd"/>
+      <w:r>
+        <w:rPr>
+          <w:rFonts w:cs="Times New Roman"/>
+          <w:i/>
+          <w:iCs/>
+          <w:szCs w:val="24"/>
+        </w:rPr>
+        <w:t xml:space="preserve"> </w:t>
       </w:r>
       <w:proofErr w:type="spellStart"/>
       <w:r>
@@ -43727,22 +43587,6 @@
                 <w:rFonts w:cs="Times New Roman"/>
                 <w:color w:val="0070C0"/>
                 <w:szCs w:val="28"/>
-                <w:rPrChange w:id="298" w:author="Nick Maxwell" w:date="2023-01-12T11:06:00Z">
-                  <w:rPr>
-                    <w:rFonts w:cs="Times New Roman"/>
-                    <w:color w:val="0070C0"/>
-                    <w:szCs w:val="28"/>
-                    <w:highlight w:val="yellow"/>
-                  </w:rPr>
-                </w:rPrChange>
-              </w:rPr>
-              <w:t>.07 (</w:t>
-            </w:r>
-            <w:r>
-              <w:rPr>
-                <w:rFonts w:cs="Times New Roman"/>
-                <w:color w:val="0070C0"/>
-                <w:szCs w:val="28"/>
                 <w:rPrChange w:id="299" w:author="Nick Maxwell" w:date="2023-01-12T11:06:00Z">
                   <w:rPr>
                     <w:rFonts w:cs="Times New Roman"/>
@@ -43752,7 +43596,7 @@
                   </w:rPr>
                 </w:rPrChange>
               </w:rPr>
-              <w:t>.12</w:t>
+              <w:t>.07 (</w:t>
             </w:r>
             <w:r>
               <w:rPr>
@@ -43760,6 +43604,22 @@
                 <w:color w:val="0070C0"/>
                 <w:szCs w:val="28"/>
                 <w:rPrChange w:id="300" w:author="Nick Maxwell" w:date="2023-01-12T11:06:00Z">
+                  <w:rPr>
+                    <w:rFonts w:cs="Times New Roman"/>
+                    <w:color w:val="0070C0"/>
+                    <w:szCs w:val="28"/>
+                    <w:highlight w:val="yellow"/>
+                  </w:rPr>
+                </w:rPrChange>
+              </w:rPr>
+              <w:t>.12</w:t>
+            </w:r>
+            <w:r>
+              <w:rPr>
+                <w:rFonts w:cs="Times New Roman"/>
+                <w:color w:val="0070C0"/>
+                <w:szCs w:val="28"/>
+                <w:rPrChange w:id="301" w:author="Nick Maxwell" w:date="2023-01-12T11:06:00Z">
                   <w:rPr>
                     <w:rFonts w:cs="Times New Roman"/>
                     <w:color w:val="0070C0"/>
@@ -44426,22 +44286,6 @@
                 <w:rFonts w:cs="Times New Roman"/>
                 <w:color w:val="0070C0"/>
                 <w:szCs w:val="28"/>
-                <w:rPrChange w:id="301" w:author="Nick Maxwell" w:date="2023-01-12T11:06:00Z">
-                  <w:rPr>
-                    <w:rFonts w:cs="Times New Roman"/>
-                    <w:color w:val="0070C0"/>
-                    <w:szCs w:val="28"/>
-                    <w:highlight w:val="yellow"/>
-                  </w:rPr>
-                </w:rPrChange>
-              </w:rPr>
-              <w:t>.12 (</w:t>
-            </w:r>
-            <w:r>
-              <w:rPr>
-                <w:rFonts w:cs="Times New Roman"/>
-                <w:color w:val="0070C0"/>
-                <w:szCs w:val="28"/>
                 <w:rPrChange w:id="302" w:author="Nick Maxwell" w:date="2023-01-12T11:06:00Z">
                   <w:rPr>
                     <w:rFonts w:cs="Times New Roman"/>
@@ -44451,16 +44295,14 @@
                   </w:rPr>
                 </w:rPrChange>
               </w:rPr>
-              <w:t>.</w:t>
+              <w:t>.12 (</w:t>
             </w:r>
-            <w:commentRangeStart w:id="303"/>
-            <w:commentRangeStart w:id="304"/>
             <w:r>
               <w:rPr>
                 <w:rFonts w:cs="Times New Roman"/>
                 <w:color w:val="0070C0"/>
                 <w:szCs w:val="28"/>
-                <w:rPrChange w:id="305" w:author="Nick Maxwell" w:date="2023-01-12T11:06:00Z">
+                <w:rPrChange w:id="303" w:author="Nick Maxwell" w:date="2023-01-12T11:06:00Z">
                   <w:rPr>
                     <w:rFonts w:cs="Times New Roman"/>
                     <w:color w:val="0070C0"/>
@@ -44469,30 +44311,48 @@
                   </w:rPr>
                 </w:rPrChange>
               </w:rPr>
-              <w:t>14</w:t>
+              <w:t>.</w:t>
             </w:r>
-            <w:commentRangeEnd w:id="303"/>
-            <w:r>
-              <w:rPr>
-                <w:rStyle w:val="CommentReference"/>
-                <w:rFonts w:ascii="Times New Roman" w:hAnsi="Times New Roman"/>
-              </w:rPr>
-              <w:commentReference w:id="303"/>
-            </w:r>
-            <w:commentRangeEnd w:id="304"/>
-            <w:r>
-              <w:rPr>
-                <w:rStyle w:val="CommentReference"/>
-                <w:rFonts w:ascii="Times New Roman" w:hAnsi="Times New Roman"/>
-              </w:rPr>
-              <w:commentReference w:id="304"/>
-            </w:r>
+            <w:commentRangeStart w:id="304"/>
+            <w:commentRangeStart w:id="305"/>
             <w:r>
               <w:rPr>
                 <w:rFonts w:cs="Times New Roman"/>
                 <w:color w:val="0070C0"/>
                 <w:szCs w:val="28"/>
                 <w:rPrChange w:id="306" w:author="Nick Maxwell" w:date="2023-01-12T11:06:00Z">
+                  <w:rPr>
+                    <w:rFonts w:cs="Times New Roman"/>
+                    <w:color w:val="0070C0"/>
+                    <w:szCs w:val="28"/>
+                    <w:highlight w:val="yellow"/>
+                  </w:rPr>
+                </w:rPrChange>
+              </w:rPr>
+              <w:t>14</w:t>
+            </w:r>
+            <w:commentRangeEnd w:id="304"/>
+            <w:r>
+              <w:rPr>
+                <w:rStyle w:val="CommentReference"/>
+                <w:rFonts w:ascii="Times New Roman" w:hAnsi="Times New Roman"/>
+              </w:rPr>
+              <w:commentReference w:id="304"/>
+            </w:r>
+            <w:commentRangeEnd w:id="305"/>
+            <w:r>
+              <w:rPr>
+                <w:rStyle w:val="CommentReference"/>
+                <w:rFonts w:ascii="Times New Roman" w:hAnsi="Times New Roman"/>
+              </w:rPr>
+              <w:commentReference w:id="305"/>
+            </w:r>
+            <w:r>
+              <w:rPr>
+                <w:rFonts w:cs="Times New Roman"/>
+                <w:color w:val="0070C0"/>
+                <w:szCs w:val="28"/>
+                <w:rPrChange w:id="307" w:author="Nick Maxwell" w:date="2023-01-12T11:06:00Z">
                   <w:rPr>
                     <w:rFonts w:cs="Times New Roman"/>
                     <w:color w:val="0070C0"/>
@@ -44608,7 +44468,7 @@
                     </pic:cNvPicPr>
                   </pic:nvPicPr>
                   <pic:blipFill>
-                    <a:blip r:embed="rId16">
+                    <a:blip r:embed="rId15">
                       <a:extLst>
                         <a:ext uri="{28A0092B-C50C-407E-A947-70E740481C1C}">
                           <a14:useLocalDpi xmlns:a14="http://schemas.microsoft.com/office/drawing/2010/main" val="0"/>
@@ -44714,7 +44574,7 @@
                     </pic:cNvPicPr>
                   </pic:nvPicPr>
                   <pic:blipFill>
-                    <a:blip r:embed="rId17">
+                    <a:blip r:embed="rId16">
                       <a:extLst>
                         <a:ext uri="{28A0092B-C50C-407E-A947-70E740481C1C}">
                           <a14:useLocalDpi xmlns:a14="http://schemas.microsoft.com/office/drawing/2010/main" val="0"/>
@@ -44772,6 +44632,70 @@
                 <pic:pic xmlns:pic="http://schemas.openxmlformats.org/drawingml/2006/picture">
                   <pic:nvPicPr>
                     <pic:cNvPr id="12" name="Picture 12" descr="Diagram&#10;&#10;Description automatically generated"/>
+                    <pic:cNvPicPr>
+                      <a:picLocks noChangeAspect="1" noChangeArrowheads="1"/>
+                    </pic:cNvPicPr>
+                  </pic:nvPicPr>
+                  <pic:blipFill>
+                    <a:blip r:embed="rId17">
+                      <a:extLst>
+                        <a:ext uri="{28A0092B-C50C-407E-A947-70E740481C1C}">
+                          <a14:useLocalDpi xmlns:a14="http://schemas.microsoft.com/office/drawing/2010/main" val="0"/>
+                        </a:ext>
+                      </a:extLst>
+                    </a:blip>
+                    <a:stretch>
+                      <a:fillRect/>
+                    </a:stretch>
+                  </pic:blipFill>
+                  <pic:spPr bwMode="auto">
+                    <a:xfrm>
+                      <a:off x="0" y="0"/>
+                      <a:ext cx="5079492" cy="3694176"/>
+                    </a:xfrm>
+                    <a:prstGeom prst="rect">
+                      <a:avLst/>
+                    </a:prstGeom>
+                    <a:noFill/>
+                    <a:ln>
+                      <a:solidFill>
+                        <a:srgbClr val="000000"/>
+                      </a:solidFill>
+                    </a:ln>
+                  </pic:spPr>
+                </pic:pic>
+              </a:graphicData>
+            </a:graphic>
+          </wp:inline>
+        </w:drawing>
+      </w:r>
+    </w:p>
+    <w:p>
+      <w:pPr>
+        <w:jc w:val="center"/>
+        <w:rPr>
+          <w:color w:val="000000" w:themeColor="text1"/>
+          <w:shd w:val="clear" w:color="auto" w:fill="FFFFFF"/>
+        </w:rPr>
+      </w:pPr>
+      <w:r>
+        <w:rPr>
+          <w:noProof/>
+        </w:rPr>
+        <w:lastRenderedPageBreak/>
+        <w:drawing>
+          <wp:inline distT="0" distB="0" distL="0" distR="0" wp14:anchorId="0F572B1B" wp14:editId="1E1D71EB">
+            <wp:extent cx="5079492" cy="3694176"/>
+            <wp:effectExtent l="19050" t="19050" r="26035" b="20955"/>
+            <wp:docPr id="13" name="Picture 13" descr="Chart&#10;&#10;Description automatically generated with low confidence"/>
+            <wp:cNvGraphicFramePr>
+              <a:graphicFrameLocks xmlns:a="http://schemas.openxmlformats.org/drawingml/2006/main" noChangeAspect="1"/>
+            </wp:cNvGraphicFramePr>
+            <a:graphic xmlns:a="http://schemas.openxmlformats.org/drawingml/2006/main">
+              <a:graphicData uri="http://schemas.openxmlformats.org/drawingml/2006/picture">
+                <pic:pic xmlns:pic="http://schemas.openxmlformats.org/drawingml/2006/picture">
+                  <pic:nvPicPr>
+                    <pic:cNvPr id="13" name="Picture 13" descr="Chart&#10;&#10;Description automatically generated with low confidence"/>
                     <pic:cNvPicPr>
                       <a:picLocks noChangeAspect="1" noChangeArrowheads="1"/>
                     </pic:cNvPicPr>
@@ -44812,70 +44736,6 @@
     </w:p>
     <w:p>
       <w:pPr>
-        <w:jc w:val="center"/>
-        <w:rPr>
-          <w:color w:val="000000" w:themeColor="text1"/>
-          <w:shd w:val="clear" w:color="auto" w:fill="FFFFFF"/>
-        </w:rPr>
-      </w:pPr>
-      <w:r>
-        <w:rPr>
-          <w:noProof/>
-        </w:rPr>
-        <w:lastRenderedPageBreak/>
-        <w:drawing>
-          <wp:inline distT="0" distB="0" distL="0" distR="0" wp14:anchorId="0F572B1B" wp14:editId="1E1D71EB">
-            <wp:extent cx="5079492" cy="3694176"/>
-            <wp:effectExtent l="19050" t="19050" r="26035" b="20955"/>
-            <wp:docPr id="13" name="Picture 13" descr="Chart&#10;&#10;Description automatically generated with low confidence"/>
-            <wp:cNvGraphicFramePr>
-              <a:graphicFrameLocks xmlns:a="http://schemas.openxmlformats.org/drawingml/2006/main" noChangeAspect="1"/>
-            </wp:cNvGraphicFramePr>
-            <a:graphic xmlns:a="http://schemas.openxmlformats.org/drawingml/2006/main">
-              <a:graphicData uri="http://schemas.openxmlformats.org/drawingml/2006/picture">
-                <pic:pic xmlns:pic="http://schemas.openxmlformats.org/drawingml/2006/picture">
-                  <pic:nvPicPr>
-                    <pic:cNvPr id="13" name="Picture 13" descr="Chart&#10;&#10;Description automatically generated with low confidence"/>
-                    <pic:cNvPicPr>
-                      <a:picLocks noChangeAspect="1" noChangeArrowheads="1"/>
-                    </pic:cNvPicPr>
-                  </pic:nvPicPr>
-                  <pic:blipFill>
-                    <a:blip r:embed="rId19">
-                      <a:extLst>
-                        <a:ext uri="{28A0092B-C50C-407E-A947-70E740481C1C}">
-                          <a14:useLocalDpi xmlns:a14="http://schemas.microsoft.com/office/drawing/2010/main" val="0"/>
-                        </a:ext>
-                      </a:extLst>
-                    </a:blip>
-                    <a:stretch>
-                      <a:fillRect/>
-                    </a:stretch>
-                  </pic:blipFill>
-                  <pic:spPr bwMode="auto">
-                    <a:xfrm>
-                      <a:off x="0" y="0"/>
-                      <a:ext cx="5079492" cy="3694176"/>
-                    </a:xfrm>
-                    <a:prstGeom prst="rect">
-                      <a:avLst/>
-                    </a:prstGeom>
-                    <a:noFill/>
-                    <a:ln>
-                      <a:solidFill>
-                        <a:srgbClr val="000000"/>
-                      </a:solidFill>
-                    </a:ln>
-                  </pic:spPr>
-                </pic:pic>
-              </a:graphicData>
-            </a:graphic>
-          </wp:inline>
-        </w:drawing>
-      </w:r>
-    </w:p>
-    <w:p>
-      <w:pPr>
         <w:spacing w:line="240" w:lineRule="auto"/>
         <w:rPr>
           <w:color w:val="000000" w:themeColor="text1"/>
@@ -44988,7 +44848,7 @@
                     </pic:cNvPicPr>
                   </pic:nvPicPr>
                   <pic:blipFill>
-                    <a:blip r:embed="rId20">
+                    <a:blip r:embed="rId19">
                       <a:extLst>
                         <a:ext uri="{28A0092B-C50C-407E-A947-70E740481C1C}">
                           <a14:useLocalDpi xmlns:a14="http://schemas.microsoft.com/office/drawing/2010/main" val="0"/>
@@ -45033,7 +44893,7 @@
           <w:color w:val="0070C0"/>
         </w:rPr>
       </w:pPr>
-      <w:bookmarkStart w:id="307" w:name="_Hlk122528824"/>
+      <w:bookmarkStart w:id="308" w:name="_Hlk122528824"/>
       <w:r>
         <w:rPr>
           <w:i/>
@@ -45072,7 +44932,7 @@
         <w:br w:type="page"/>
       </w:r>
     </w:p>
-    <w:bookmarkEnd w:id="307"/>
+    <w:bookmarkEnd w:id="308"/>
     <w:p>
       <w:pPr>
         <w:jc w:val="center"/>
@@ -45105,7 +44965,7 @@
                     </pic:cNvPicPr>
                   </pic:nvPicPr>
                   <pic:blipFill>
-                    <a:blip r:embed="rId21">
+                    <a:blip r:embed="rId20">
                       <a:extLst>
                         <a:ext uri="{28A0092B-C50C-407E-A947-70E740481C1C}">
                           <a14:useLocalDpi xmlns:a14="http://schemas.microsoft.com/office/drawing/2010/main" val="0"/>
@@ -45162,7 +45022,7 @@
                     </pic:cNvPicPr>
                   </pic:nvPicPr>
                   <pic:blipFill>
-                    <a:blip r:embed="rId22">
+                    <a:blip r:embed="rId21">
                       <a:extLst>
                         <a:ext uri="{28A0092B-C50C-407E-A947-70E740481C1C}">
                           <a14:useLocalDpi xmlns:a14="http://schemas.microsoft.com/office/drawing/2010/main" val="0"/>
@@ -45230,7 +45090,7 @@
                     </pic:cNvPicPr>
                   </pic:nvPicPr>
                   <pic:blipFill>
-                    <a:blip r:embed="rId23">
+                    <a:blip r:embed="rId22">
                       <a:extLst>
                         <a:ext uri="{28A0092B-C50C-407E-A947-70E740481C1C}">
                           <a14:useLocalDpi xmlns:a14="http://schemas.microsoft.com/office/drawing/2010/main" val="0"/>
@@ -45423,7 +45283,7 @@
                 <w:szCs w:val="24"/>
               </w:rPr>
             </w:pPr>
-            <w:bookmarkStart w:id="308" w:name="_Hlk32934101"/>
+            <w:bookmarkStart w:id="309" w:name="_Hlk32934101"/>
             <w:r>
               <w:rPr>
                 <w:rFonts w:ascii="Times New Roman" w:hAnsi="Times New Roman" w:cs="Times New Roman"/>
@@ -46691,8 +46551,8 @@
           <w:szCs w:val="24"/>
         </w:rPr>
       </w:pPr>
-      <w:bookmarkStart w:id="309" w:name="_Hlk32942520"/>
-      <w:bookmarkEnd w:id="308"/>
+      <w:bookmarkStart w:id="310" w:name="_Hlk32942520"/>
+      <w:bookmarkEnd w:id="309"/>
       <w:r>
         <w:rPr>
           <w:rFonts w:cs="Times New Roman"/>
@@ -46721,7 +46581,7 @@
         <w:t>Forward, Backward, and Symmetrical Pairs.</w:t>
       </w:r>
     </w:p>
-    <w:bookmarkEnd w:id="309"/>
+    <w:bookmarkEnd w:id="310"/>
     <w:p>
       <w:pPr>
         <w:contextualSpacing/>
@@ -46893,7 +46753,7 @@
           <w:szCs w:val="24"/>
         </w:rPr>
       </w:pPr>
-      <w:bookmarkStart w:id="310" w:name="_Hlk32933438"/>
+      <w:bookmarkStart w:id="311" w:name="_Hlk32933438"/>
       <w:r>
         <w:rPr>
           <w:rFonts w:cs="Times New Roman"/>
@@ -49785,7 +49645,7 @@
         <w:t xml:space="preserve"> et al., 2007).</w:t>
       </w:r>
     </w:p>
-    <w:bookmarkEnd w:id="310"/>
+    <w:bookmarkEnd w:id="311"/>
     <w:p>
       <w:r>
         <w:br w:type="page"/>
@@ -49804,7 +49664,7 @@
           <w:szCs w:val="28"/>
         </w:rPr>
       </w:pPr>
-      <w:bookmarkStart w:id="311" w:name="_Hlk32932954"/>
+      <w:bookmarkStart w:id="312" w:name="_Hlk32932954"/>
       <w:r>
         <w:rPr>
           <w:rFonts w:cs="Times New Roman"/>
@@ -49853,7 +49713,7 @@
         </w:rPr>
         <w:t xml:space="preserve"> for each </w:t>
       </w:r>
-      <w:bookmarkEnd w:id="311"/>
+      <w:bookmarkEnd w:id="312"/>
       <w:r>
         <w:rPr>
           <w:rFonts w:cs="Times New Roman"/>
@@ -50147,7 +50007,7 @@
                 <w:rFonts w:ascii="Times New Roman" w:hAnsi="Times New Roman" w:cs="Times New Roman"/>
               </w:rPr>
             </w:pPr>
-            <w:bookmarkStart w:id="312" w:name="_Hlk12527148"/>
+            <w:bookmarkStart w:id="313" w:name="_Hlk12527148"/>
             <w:r>
               <w:rPr>
                 <w:rFonts w:ascii="Times New Roman" w:hAnsi="Times New Roman" w:cs="Times New Roman"/>
@@ -50916,7 +50776,7 @@
           </w:p>
         </w:tc>
       </w:tr>
-      <w:bookmarkEnd w:id="312"/>
+      <w:bookmarkEnd w:id="313"/>
       <w:tr>
         <w:tc>
           <w:tcPr>
@@ -60139,8 +59999,8 @@
       </w:pPr>
     </w:p>
     <w:sectPr>
-      <w:headerReference w:type="default" r:id="rId24"/>
-      <w:headerReference w:type="first" r:id="rId25"/>
+      <w:headerReference w:type="default" r:id="rId23"/>
+      <w:headerReference w:type="first" r:id="rId24"/>
       <w:pgSz w:w="12240" w:h="15840"/>
       <w:pgMar w:top="1440" w:right="1440" w:bottom="1440" w:left="1440" w:header="720" w:footer="720" w:gutter="0"/>
       <w:cols w:space="720"/>
@@ -60151,7 +60011,7 @@
 </file>
 
 <file path=word/comments.xml><?xml version="1.0" encoding="utf-8"?>
-<w:comments xmlns:wpc="http://schemas.microsoft.com/office/word/2010/wordprocessingCanvas" xmlns:cx="http://schemas.microsoft.com/office/drawing/2014/chartex" xmlns:cx1="http://schemas.microsoft.com/office/drawing/2015/9/8/chartex" xmlns:cx2="http://schemas.microsoft.com/office/drawing/2015/10/21/chartex" xmlns:cx3="http://schemas.microsoft.com/office/drawing/2016/5/9/chartex" xmlns:cx4="http://schemas.microsoft.com/office/drawing/2016/5/10/chartex" xmlns:cx5="http://schemas.microsoft.com/office/drawing/2016/5/11/chartex" xmlns:cx6="http://schemas.microsoft.com/office/drawing/2016/5/12/chartex" xmlns:cx7="http://schemas.microsoft.com/office/drawing/2016/5/13/chartex" xmlns:cx8="http://schemas.microsoft.com/office/drawing/2016/5/14/chartex" xmlns:mc="http://schemas.openxmlformats.org/markup-compatibility/2006" xmlns:aink="http://schemas.microsoft.com/office/drawing/2016/ink" xmlns:am3d="http://schemas.microsoft.com/office/drawing/2017/model3d" xmlns:o="urn:schemas-microsoft-com:office:office" xmlns:oel="http://schemas.microsoft.com/office/2019/extlst" xmlns:r="http://schemas.openxmlformats.org/officeDocument/2006/relationships" xmlns:m="http://schemas.openxmlformats.org/officeDocument/2006/math" xmlns:v="urn:schemas-microsoft-com:vml" xmlns:wp14="http://schemas.microsoft.com/office/word/2010/wordprocessingDrawing" xmlns:wp="http://schemas.openxmlformats.org/drawingml/2006/wordprocessingDrawing" xmlns:w10="urn:schemas-microsoft-com:office:word" xmlns:w="http://schemas.openxmlformats.org/wordprocessingml/2006/main" xmlns:w14="http://schemas.microsoft.com/office/word/2010/wordml" xmlns:w15="http://schemas.microsoft.com/office/word/2012/wordml" xmlns:w16cex="http://schemas.microsoft.com/office/word/2018/wordml/cex" xmlns:w16cid="http://schemas.microsoft.com/office/word/2016/wordml/cid" xmlns:w16="http://schemas.microsoft.com/office/word/2018/wordml" xmlns:w16sdtdh="http://schemas.microsoft.com/office/word/2020/wordml/sdtdatahash" xmlns:w16se="http://schemas.microsoft.com/office/word/2015/wordml/symex" xmlns:wpg="http://schemas.microsoft.com/office/word/2010/wordprocessingGroup" xmlns:wpi="http://schemas.microsoft.com/office/word/2010/wordprocessingInk" xmlns:wne="http://schemas.microsoft.com/office/word/2006/wordml" xmlns:wps="http://schemas.microsoft.com/office/word/2010/wordprocessingShape" mc:Ignorable="w14 w15 w16se w16cid w16 w16cex w16sdtdh wp14">
+<w:comments xmlns:wpc="http://schemas.microsoft.com/office/word/2010/wordprocessingCanvas" xmlns:cx="http://schemas.microsoft.com/office/drawing/2014/chartex" xmlns:cx1="http://schemas.microsoft.com/office/drawing/2015/9/8/chartex" xmlns:cx2="http://schemas.microsoft.com/office/drawing/2015/10/21/chartex" xmlns:cx3="http://schemas.microsoft.com/office/drawing/2016/5/9/chartex" xmlns:cx4="http://schemas.microsoft.com/office/drawing/2016/5/10/chartex" xmlns:cx5="http://schemas.microsoft.com/office/drawing/2016/5/11/chartex" xmlns:cx6="http://schemas.microsoft.com/office/drawing/2016/5/12/chartex" xmlns:cx7="http://schemas.microsoft.com/office/drawing/2016/5/13/chartex" xmlns:cx8="http://schemas.microsoft.com/office/drawing/2016/5/14/chartex" xmlns:mc="http://schemas.openxmlformats.org/markup-compatibility/2006" xmlns:aink="http://schemas.microsoft.com/office/drawing/2016/ink" xmlns:am3d="http://schemas.microsoft.com/office/drawing/2017/model3d" xmlns:o="urn:schemas-microsoft-com:office:office" xmlns:r="http://schemas.openxmlformats.org/officeDocument/2006/relationships" xmlns:m="http://schemas.openxmlformats.org/officeDocument/2006/math" xmlns:v="urn:schemas-microsoft-com:vml" xmlns:wp14="http://schemas.microsoft.com/office/word/2010/wordprocessingDrawing" xmlns:wp="http://schemas.openxmlformats.org/drawingml/2006/wordprocessingDrawing" xmlns:w10="urn:schemas-microsoft-com:office:word" xmlns:w="http://schemas.openxmlformats.org/wordprocessingml/2006/main" xmlns:w14="http://schemas.microsoft.com/office/word/2010/wordml" xmlns:w15="http://schemas.microsoft.com/office/word/2012/wordml" xmlns:w16cid="http://schemas.microsoft.com/office/word/2016/wordml/cid" xmlns:w16se="http://schemas.microsoft.com/office/word/2015/wordml/symex" xmlns:wpg="http://schemas.microsoft.com/office/word/2010/wordprocessingGroup" xmlns:wpi="http://schemas.microsoft.com/office/word/2010/wordprocessingInk" xmlns:wne="http://schemas.microsoft.com/office/word/2006/wordml" xmlns:wps="http://schemas.microsoft.com/office/word/2010/wordprocessingShape" mc:Ignorable="w14 w15 w16se w16cid wp14">
   <w:comment w:id="0" w:author="Nick Maxwell" w:date="2022-12-31T11:32:00Z" w:initials="NM">
     <w:p>
       <w:pPr>
@@ -60429,6 +60289,9 @@
       <w:r>
         <w:t>Calibration:</w:t>
       </w:r>
+      <w:r>
+        <w:t xml:space="preserve"> We get a direction x experiment interaction and bin x experiment interaction. All three-way interactions plus the four-way are non-significant</w:t>
+      </w:r>
     </w:p>
     <w:p>
       <w:pPr>
@@ -60443,40 +60306,53 @@
         <w:t>Gammas: Surprisingly no interactions w/ experiment</w:t>
       </w:r>
     </w:p>
-  </w:comment>
-  <w:comment w:id="278" w:author="Nick Maxwell" w:date="2023-01-12T11:16:00Z" w:initials="NM">
     <w:p>
       <w:pPr>
         <w:pStyle w:val="CommentText"/>
       </w:pPr>
-      <w:r>
-        <w:rPr>
-          <w:rStyle w:val="CommentReference"/>
-        </w:rPr>
-        <w:annotationRef/>
-      </w:r>
-      <w:r>
-        <w:t>Figured we should also recap the cross experimental stuff.</w:t>
-      </w:r>
     </w:p>
-  </w:comment>
-  <w:comment w:id="303" w:author="Mark Huff" w:date="2023-01-11T14:06:00Z" w:initials="MH">
     <w:p>
       <w:pPr>
         <w:pStyle w:val="CommentText"/>
       </w:pPr>
       <w:r>
-        <w:rPr>
-          <w:rStyle w:val="CommentReference"/>
-        </w:rPr>
-        <w:annotationRef/>
-      </w:r>
-      <w:r>
-        <w:t xml:space="preserve">All of the gamma patterns look similar with the exception of these two highlighted cells. I am not too worried if the overall numbers move around, I just hope we do not have interactions in the data, as these will be a bit tricky to explain. </w:t>
+        <w:t>I’ve added the stats into the appropriate sections here. Think this is okay?</w:t>
       </w:r>
     </w:p>
   </w:comment>
-  <w:comment w:id="304" w:author="Nick Maxwell" w:date="2023-01-12T11:07:00Z" w:initials="NM">
+  <w:comment w:id="279" w:author="Nick Maxwell" w:date="2023-01-12T11:16:00Z" w:initials="NM">
+    <w:p>
+      <w:pPr>
+        <w:pStyle w:val="CommentText"/>
+      </w:pPr>
+      <w:r>
+        <w:rPr>
+          <w:rStyle w:val="CommentReference"/>
+        </w:rPr>
+        <w:annotationRef/>
+      </w:r>
+      <w:r>
+        <w:t>Figured we should also recap the cross experimental stuff.</w:t>
+      </w:r>
+    </w:p>
+  </w:comment>
+  <w:comment w:id="304" w:author="Mark Huff" w:date="2023-01-11T14:06:00Z" w:initials="MH">
+    <w:p>
+      <w:pPr>
+        <w:pStyle w:val="CommentText"/>
+      </w:pPr>
+      <w:r>
+        <w:rPr>
+          <w:rStyle w:val="CommentReference"/>
+        </w:rPr>
+        <w:annotationRef/>
+      </w:r>
+      <w:r>
+        <w:t xml:space="preserve">All of the gamma patterns look similar with the exception of these two highlighted cells. I am not too worried if the overall numbers move around, I just hope we do not have interactions in the data, as these will be a bit tricky to explain. </w:t>
+      </w:r>
+    </w:p>
+  </w:comment>
+  <w:comment w:id="305" w:author="Nick Maxwell" w:date="2023-01-12T11:07:00Z" w:initials="NM">
     <w:p>
       <w:pPr>
         <w:pStyle w:val="CommentText"/>
@@ -60496,7 +60372,7 @@
 </file>
 
 <file path=word/commentsExtended.xml><?xml version="1.0" encoding="utf-8"?>
-<w15:commentsEx xmlns:wpc="http://schemas.microsoft.com/office/word/2010/wordprocessingCanvas" xmlns:cx="http://schemas.microsoft.com/office/drawing/2014/chartex" xmlns:cx1="http://schemas.microsoft.com/office/drawing/2015/9/8/chartex" xmlns:cx2="http://schemas.microsoft.com/office/drawing/2015/10/21/chartex" xmlns:cx3="http://schemas.microsoft.com/office/drawing/2016/5/9/chartex" xmlns:cx4="http://schemas.microsoft.com/office/drawing/2016/5/10/chartex" xmlns:cx5="http://schemas.microsoft.com/office/drawing/2016/5/11/chartex" xmlns:cx6="http://schemas.microsoft.com/office/drawing/2016/5/12/chartex" xmlns:cx7="http://schemas.microsoft.com/office/drawing/2016/5/13/chartex" xmlns:cx8="http://schemas.microsoft.com/office/drawing/2016/5/14/chartex" xmlns:mc="http://schemas.openxmlformats.org/markup-compatibility/2006" xmlns:aink="http://schemas.microsoft.com/office/drawing/2016/ink" xmlns:am3d="http://schemas.microsoft.com/office/drawing/2017/model3d" xmlns:o="urn:schemas-microsoft-com:office:office" xmlns:oel="http://schemas.microsoft.com/office/2019/extlst" xmlns:r="http://schemas.openxmlformats.org/officeDocument/2006/relationships" xmlns:m="http://schemas.openxmlformats.org/officeDocument/2006/math" xmlns:v="urn:schemas-microsoft-com:vml" xmlns:wp14="http://schemas.microsoft.com/office/word/2010/wordprocessingDrawing" xmlns:wp="http://schemas.openxmlformats.org/drawingml/2006/wordprocessingDrawing" xmlns:w10="urn:schemas-microsoft-com:office:word" xmlns:w="http://schemas.openxmlformats.org/wordprocessingml/2006/main" xmlns:w14="http://schemas.microsoft.com/office/word/2010/wordml" xmlns:w15="http://schemas.microsoft.com/office/word/2012/wordml" xmlns:w16cex="http://schemas.microsoft.com/office/word/2018/wordml/cex" xmlns:w16cid="http://schemas.microsoft.com/office/word/2016/wordml/cid" xmlns:w16="http://schemas.microsoft.com/office/word/2018/wordml" xmlns:w16sdtdh="http://schemas.microsoft.com/office/word/2020/wordml/sdtdatahash" xmlns:w16se="http://schemas.microsoft.com/office/word/2015/wordml/symex" xmlns:wpg="http://schemas.microsoft.com/office/word/2010/wordprocessingGroup" xmlns:wpi="http://schemas.microsoft.com/office/word/2010/wordprocessingInk" xmlns:wne="http://schemas.microsoft.com/office/word/2006/wordml" xmlns:wps="http://schemas.microsoft.com/office/word/2010/wordprocessingShape" mc:Ignorable="w14 w15 w16se w16cid w16 w16cex w16sdtdh wp14">
+<w15:commentsEx xmlns:wpc="http://schemas.microsoft.com/office/word/2010/wordprocessingCanvas" xmlns:cx="http://schemas.microsoft.com/office/drawing/2014/chartex" xmlns:cx1="http://schemas.microsoft.com/office/drawing/2015/9/8/chartex" xmlns:cx2="http://schemas.microsoft.com/office/drawing/2015/10/21/chartex" xmlns:cx3="http://schemas.microsoft.com/office/drawing/2016/5/9/chartex" xmlns:cx4="http://schemas.microsoft.com/office/drawing/2016/5/10/chartex" xmlns:cx5="http://schemas.microsoft.com/office/drawing/2016/5/11/chartex" xmlns:cx6="http://schemas.microsoft.com/office/drawing/2016/5/12/chartex" xmlns:cx7="http://schemas.microsoft.com/office/drawing/2016/5/13/chartex" xmlns:cx8="http://schemas.microsoft.com/office/drawing/2016/5/14/chartex" xmlns:mc="http://schemas.openxmlformats.org/markup-compatibility/2006" xmlns:aink="http://schemas.microsoft.com/office/drawing/2016/ink" xmlns:am3d="http://schemas.microsoft.com/office/drawing/2017/model3d" xmlns:o="urn:schemas-microsoft-com:office:office" xmlns:r="http://schemas.openxmlformats.org/officeDocument/2006/relationships" xmlns:m="http://schemas.openxmlformats.org/officeDocument/2006/math" xmlns:v="urn:schemas-microsoft-com:vml" xmlns:wp14="http://schemas.microsoft.com/office/word/2010/wordprocessingDrawing" xmlns:wp="http://schemas.openxmlformats.org/drawingml/2006/wordprocessingDrawing" xmlns:w10="urn:schemas-microsoft-com:office:word" xmlns:w="http://schemas.openxmlformats.org/wordprocessingml/2006/main" xmlns:w14="http://schemas.microsoft.com/office/word/2010/wordml" xmlns:w15="http://schemas.microsoft.com/office/word/2012/wordml" xmlns:w16cid="http://schemas.microsoft.com/office/word/2016/wordml/cid" xmlns:w16se="http://schemas.microsoft.com/office/word/2015/wordml/symex" xmlns:wpg="http://schemas.microsoft.com/office/word/2010/wordprocessingGroup" xmlns:wpi="http://schemas.microsoft.com/office/word/2010/wordprocessingInk" xmlns:wne="http://schemas.microsoft.com/office/word/2006/wordml" xmlns:wps="http://schemas.microsoft.com/office/word/2010/wordprocessingShape" mc:Ignorable="w14 w15 w16se w16cid wp14">
   <w15:commentEx w15:paraId="6DE8FDDA" w15:done="0"/>
   <w15:commentEx w15:paraId="3CEFAB3E" w15:done="0"/>
   <w15:commentEx w15:paraId="43DDD46D" w15:done="0"/>
@@ -60542,7 +60418,7 @@
 </file>
 
 <file path=word/commentsIds.xml><?xml version="1.0" encoding="utf-8"?>
-<w16cid:commentsIds xmlns:wpc="http://schemas.microsoft.com/office/word/2010/wordprocessingCanvas" xmlns:cx="http://schemas.microsoft.com/office/drawing/2014/chartex" xmlns:cx1="http://schemas.microsoft.com/office/drawing/2015/9/8/chartex" xmlns:cx2="http://schemas.microsoft.com/office/drawing/2015/10/21/chartex" xmlns:cx3="http://schemas.microsoft.com/office/drawing/2016/5/9/chartex" xmlns:cx4="http://schemas.microsoft.com/office/drawing/2016/5/10/chartex" xmlns:cx5="http://schemas.microsoft.com/office/drawing/2016/5/11/chartex" xmlns:cx6="http://schemas.microsoft.com/office/drawing/2016/5/12/chartex" xmlns:cx7="http://schemas.microsoft.com/office/drawing/2016/5/13/chartex" xmlns:cx8="http://schemas.microsoft.com/office/drawing/2016/5/14/chartex" xmlns:mc="http://schemas.openxmlformats.org/markup-compatibility/2006" xmlns:aink="http://schemas.microsoft.com/office/drawing/2016/ink" xmlns:am3d="http://schemas.microsoft.com/office/drawing/2017/model3d" xmlns:o="urn:schemas-microsoft-com:office:office" xmlns:oel="http://schemas.microsoft.com/office/2019/extlst" xmlns:r="http://schemas.openxmlformats.org/officeDocument/2006/relationships" xmlns:m="http://schemas.openxmlformats.org/officeDocument/2006/math" xmlns:v="urn:schemas-microsoft-com:vml" xmlns:wp14="http://schemas.microsoft.com/office/word/2010/wordprocessingDrawing" xmlns:wp="http://schemas.openxmlformats.org/drawingml/2006/wordprocessingDrawing" xmlns:w10="urn:schemas-microsoft-com:office:word" xmlns:w="http://schemas.openxmlformats.org/wordprocessingml/2006/main" xmlns:w14="http://schemas.microsoft.com/office/word/2010/wordml" xmlns:w15="http://schemas.microsoft.com/office/word/2012/wordml" xmlns:w16cex="http://schemas.microsoft.com/office/word/2018/wordml/cex" xmlns:w16cid="http://schemas.microsoft.com/office/word/2016/wordml/cid" xmlns:w16="http://schemas.microsoft.com/office/word/2018/wordml" xmlns:w16sdtdh="http://schemas.microsoft.com/office/word/2020/wordml/sdtdatahash" xmlns:w16se="http://schemas.microsoft.com/office/word/2015/wordml/symex" xmlns:wpg="http://schemas.microsoft.com/office/word/2010/wordprocessingGroup" xmlns:wpi="http://schemas.microsoft.com/office/word/2010/wordprocessingInk" xmlns:wne="http://schemas.microsoft.com/office/word/2006/wordml" xmlns:wps="http://schemas.microsoft.com/office/word/2010/wordprocessingShape" mc:Ignorable="w14 w15 w16se w16cid w16 w16cex w16sdtdh wp14">
+<w16cid:commentsIds xmlns:wpc="http://schemas.microsoft.com/office/word/2010/wordprocessingCanvas" xmlns:cx="http://schemas.microsoft.com/office/drawing/2014/chartex" xmlns:cx1="http://schemas.microsoft.com/office/drawing/2015/9/8/chartex" xmlns:cx2="http://schemas.microsoft.com/office/drawing/2015/10/21/chartex" xmlns:cx3="http://schemas.microsoft.com/office/drawing/2016/5/9/chartex" xmlns:cx4="http://schemas.microsoft.com/office/drawing/2016/5/10/chartex" xmlns:cx5="http://schemas.microsoft.com/office/drawing/2016/5/11/chartex" xmlns:cx6="http://schemas.microsoft.com/office/drawing/2016/5/12/chartex" xmlns:cx7="http://schemas.microsoft.com/office/drawing/2016/5/13/chartex" xmlns:cx8="http://schemas.microsoft.com/office/drawing/2016/5/14/chartex" xmlns:mc="http://schemas.openxmlformats.org/markup-compatibility/2006" xmlns:aink="http://schemas.microsoft.com/office/drawing/2016/ink" xmlns:am3d="http://schemas.microsoft.com/office/drawing/2017/model3d" xmlns:o="urn:schemas-microsoft-com:office:office" xmlns:r="http://schemas.openxmlformats.org/officeDocument/2006/relationships" xmlns:m="http://schemas.openxmlformats.org/officeDocument/2006/math" xmlns:v="urn:schemas-microsoft-com:vml" xmlns:wp14="http://schemas.microsoft.com/office/word/2010/wordprocessingDrawing" xmlns:wp="http://schemas.openxmlformats.org/drawingml/2006/wordprocessingDrawing" xmlns:w10="urn:schemas-microsoft-com:office:word" xmlns:w="http://schemas.openxmlformats.org/wordprocessingml/2006/main" xmlns:w14="http://schemas.microsoft.com/office/word/2010/wordml" xmlns:w15="http://schemas.microsoft.com/office/word/2012/wordml" xmlns:w16cid="http://schemas.microsoft.com/office/word/2016/wordml/cid" xmlns:w16se="http://schemas.microsoft.com/office/word/2015/wordml/symex" xmlns:wpg="http://schemas.microsoft.com/office/word/2010/wordprocessingGroup" xmlns:wpi="http://schemas.microsoft.com/office/word/2010/wordprocessingInk" xmlns:wne="http://schemas.microsoft.com/office/word/2006/wordml" xmlns:wps="http://schemas.microsoft.com/office/word/2010/wordprocessingShape" mc:Ignorable="w14 w15 w16se w16cid wp14">
   <w16cid:commentId w16cid:paraId="6DE8FDDA" w16cid:durableId="275A9C4C"/>
   <w16cid:commentId w16cid:paraId="3CEFAB3E" w16cid:durableId="27694864"/>
   <w16cid:commentId w16cid:paraId="43DDD46D" w16cid:durableId="2769328A"/>
@@ -60565,7 +60441,7 @@
 </file>
 
 <file path=word/endnotes.xml><?xml version="1.0" encoding="utf-8"?>
-<w:endnotes xmlns:wpc="http://schemas.microsoft.com/office/word/2010/wordprocessingCanvas" xmlns:cx="http://schemas.microsoft.com/office/drawing/2014/chartex" xmlns:cx1="http://schemas.microsoft.com/office/drawing/2015/9/8/chartex" xmlns:cx2="http://schemas.microsoft.com/office/drawing/2015/10/21/chartex" xmlns:cx3="http://schemas.microsoft.com/office/drawing/2016/5/9/chartex" xmlns:cx4="http://schemas.microsoft.com/office/drawing/2016/5/10/chartex" xmlns:cx5="http://schemas.microsoft.com/office/drawing/2016/5/11/chartex" xmlns:cx6="http://schemas.microsoft.com/office/drawing/2016/5/12/chartex" xmlns:cx7="http://schemas.microsoft.com/office/drawing/2016/5/13/chartex" xmlns:cx8="http://schemas.microsoft.com/office/drawing/2016/5/14/chartex" xmlns:mc="http://schemas.openxmlformats.org/markup-compatibility/2006" xmlns:aink="http://schemas.microsoft.com/office/drawing/2016/ink" xmlns:am3d="http://schemas.microsoft.com/office/drawing/2017/model3d" xmlns:o="urn:schemas-microsoft-com:office:office" xmlns:oel="http://schemas.microsoft.com/office/2019/extlst" xmlns:r="http://schemas.openxmlformats.org/officeDocument/2006/relationships" xmlns:m="http://schemas.openxmlformats.org/officeDocument/2006/math" xmlns:v="urn:schemas-microsoft-com:vml" xmlns:wp14="http://schemas.microsoft.com/office/word/2010/wordprocessingDrawing" xmlns:wp="http://schemas.openxmlformats.org/drawingml/2006/wordprocessingDrawing" xmlns:w10="urn:schemas-microsoft-com:office:word" xmlns:w="http://schemas.openxmlformats.org/wordprocessingml/2006/main" xmlns:w14="http://schemas.microsoft.com/office/word/2010/wordml" xmlns:w15="http://schemas.microsoft.com/office/word/2012/wordml" xmlns:w16cex="http://schemas.microsoft.com/office/word/2018/wordml/cex" xmlns:w16cid="http://schemas.microsoft.com/office/word/2016/wordml/cid" xmlns:w16="http://schemas.microsoft.com/office/word/2018/wordml" xmlns:w16sdtdh="http://schemas.microsoft.com/office/word/2020/wordml/sdtdatahash" xmlns:w16se="http://schemas.microsoft.com/office/word/2015/wordml/symex" xmlns:wpg="http://schemas.microsoft.com/office/word/2010/wordprocessingGroup" xmlns:wpi="http://schemas.microsoft.com/office/word/2010/wordprocessingInk" xmlns:wne="http://schemas.microsoft.com/office/word/2006/wordml" xmlns:wps="http://schemas.microsoft.com/office/word/2010/wordprocessingShape" mc:Ignorable="w14 w15 w16se w16cid w16 w16cex w16sdtdh wp14">
+<w:endnotes xmlns:wpc="http://schemas.microsoft.com/office/word/2010/wordprocessingCanvas" xmlns:cx="http://schemas.microsoft.com/office/drawing/2014/chartex" xmlns:cx1="http://schemas.microsoft.com/office/drawing/2015/9/8/chartex" xmlns:cx2="http://schemas.microsoft.com/office/drawing/2015/10/21/chartex" xmlns:cx3="http://schemas.microsoft.com/office/drawing/2016/5/9/chartex" xmlns:cx4="http://schemas.microsoft.com/office/drawing/2016/5/10/chartex" xmlns:cx5="http://schemas.microsoft.com/office/drawing/2016/5/11/chartex" xmlns:cx6="http://schemas.microsoft.com/office/drawing/2016/5/12/chartex" xmlns:cx7="http://schemas.microsoft.com/office/drawing/2016/5/13/chartex" xmlns:cx8="http://schemas.microsoft.com/office/drawing/2016/5/14/chartex" xmlns:mc="http://schemas.openxmlformats.org/markup-compatibility/2006" xmlns:aink="http://schemas.microsoft.com/office/drawing/2016/ink" xmlns:am3d="http://schemas.microsoft.com/office/drawing/2017/model3d" xmlns:o="urn:schemas-microsoft-com:office:office" xmlns:r="http://schemas.openxmlformats.org/officeDocument/2006/relationships" xmlns:m="http://schemas.openxmlformats.org/officeDocument/2006/math" xmlns:v="urn:schemas-microsoft-com:vml" xmlns:wp14="http://schemas.microsoft.com/office/word/2010/wordprocessingDrawing" xmlns:wp="http://schemas.openxmlformats.org/drawingml/2006/wordprocessingDrawing" xmlns:w10="urn:schemas-microsoft-com:office:word" xmlns:w="http://schemas.openxmlformats.org/wordprocessingml/2006/main" xmlns:w14="http://schemas.microsoft.com/office/word/2010/wordml" xmlns:w15="http://schemas.microsoft.com/office/word/2012/wordml" xmlns:w16cid="http://schemas.microsoft.com/office/word/2016/wordml/cid" xmlns:w16se="http://schemas.microsoft.com/office/word/2015/wordml/symex" xmlns:wpg="http://schemas.microsoft.com/office/word/2010/wordprocessingGroup" xmlns:wpi="http://schemas.microsoft.com/office/word/2010/wordprocessingInk" xmlns:wne="http://schemas.microsoft.com/office/word/2006/wordml" xmlns:wps="http://schemas.microsoft.com/office/word/2010/wordprocessingShape" mc:Ignorable="w14 w15 w16se w16cid wp14">
   <w:endnote w:type="separator" w:id="-1">
     <w:p>
       <w:pPr>
@@ -60590,7 +60466,7 @@
 </file>
 
 <file path=word/footnotes.xml><?xml version="1.0" encoding="utf-8"?>
-<w:footnotes xmlns:wpc="http://schemas.microsoft.com/office/word/2010/wordprocessingCanvas" xmlns:cx="http://schemas.microsoft.com/office/drawing/2014/chartex" xmlns:cx1="http://schemas.microsoft.com/office/drawing/2015/9/8/chartex" xmlns:cx2="http://schemas.microsoft.com/office/drawing/2015/10/21/chartex" xmlns:cx3="http://schemas.microsoft.com/office/drawing/2016/5/9/chartex" xmlns:cx4="http://schemas.microsoft.com/office/drawing/2016/5/10/chartex" xmlns:cx5="http://schemas.microsoft.com/office/drawing/2016/5/11/chartex" xmlns:cx6="http://schemas.microsoft.com/office/drawing/2016/5/12/chartex" xmlns:cx7="http://schemas.microsoft.com/office/drawing/2016/5/13/chartex" xmlns:cx8="http://schemas.microsoft.com/office/drawing/2016/5/14/chartex" xmlns:mc="http://schemas.openxmlformats.org/markup-compatibility/2006" xmlns:aink="http://schemas.microsoft.com/office/drawing/2016/ink" xmlns:am3d="http://schemas.microsoft.com/office/drawing/2017/model3d" xmlns:o="urn:schemas-microsoft-com:office:office" xmlns:oel="http://schemas.microsoft.com/office/2019/extlst" xmlns:r="http://schemas.openxmlformats.org/officeDocument/2006/relationships" xmlns:m="http://schemas.openxmlformats.org/officeDocument/2006/math" xmlns:v="urn:schemas-microsoft-com:vml" xmlns:wp14="http://schemas.microsoft.com/office/word/2010/wordprocessingDrawing" xmlns:wp="http://schemas.openxmlformats.org/drawingml/2006/wordprocessingDrawing" xmlns:w10="urn:schemas-microsoft-com:office:word" xmlns:w="http://schemas.openxmlformats.org/wordprocessingml/2006/main" xmlns:w14="http://schemas.microsoft.com/office/word/2010/wordml" xmlns:w15="http://schemas.microsoft.com/office/word/2012/wordml" xmlns:w16cex="http://schemas.microsoft.com/office/word/2018/wordml/cex" xmlns:w16cid="http://schemas.microsoft.com/office/word/2016/wordml/cid" xmlns:w16="http://schemas.microsoft.com/office/word/2018/wordml" xmlns:w16sdtdh="http://schemas.microsoft.com/office/word/2020/wordml/sdtdatahash" xmlns:w16se="http://schemas.microsoft.com/office/word/2015/wordml/symex" xmlns:wpg="http://schemas.microsoft.com/office/word/2010/wordprocessingGroup" xmlns:wpi="http://schemas.microsoft.com/office/word/2010/wordprocessingInk" xmlns:wne="http://schemas.microsoft.com/office/word/2006/wordml" xmlns:wps="http://schemas.microsoft.com/office/word/2010/wordprocessingShape" mc:Ignorable="w14 w15 w16se w16cid w16 w16cex w16sdtdh wp14">
+<w:footnotes xmlns:wpc="http://schemas.microsoft.com/office/word/2010/wordprocessingCanvas" xmlns:cx="http://schemas.microsoft.com/office/drawing/2014/chartex" xmlns:cx1="http://schemas.microsoft.com/office/drawing/2015/9/8/chartex" xmlns:cx2="http://schemas.microsoft.com/office/drawing/2015/10/21/chartex" xmlns:cx3="http://schemas.microsoft.com/office/drawing/2016/5/9/chartex" xmlns:cx4="http://schemas.microsoft.com/office/drawing/2016/5/10/chartex" xmlns:cx5="http://schemas.microsoft.com/office/drawing/2016/5/11/chartex" xmlns:cx6="http://schemas.microsoft.com/office/drawing/2016/5/12/chartex" xmlns:cx7="http://schemas.microsoft.com/office/drawing/2016/5/13/chartex" xmlns:cx8="http://schemas.microsoft.com/office/drawing/2016/5/14/chartex" xmlns:mc="http://schemas.openxmlformats.org/markup-compatibility/2006" xmlns:aink="http://schemas.microsoft.com/office/drawing/2016/ink" xmlns:am3d="http://schemas.microsoft.com/office/drawing/2017/model3d" xmlns:o="urn:schemas-microsoft-com:office:office" xmlns:r="http://schemas.openxmlformats.org/officeDocument/2006/relationships" xmlns:m="http://schemas.openxmlformats.org/officeDocument/2006/math" xmlns:v="urn:schemas-microsoft-com:vml" xmlns:wp14="http://schemas.microsoft.com/office/word/2010/wordprocessingDrawing" xmlns:wp="http://schemas.openxmlformats.org/drawingml/2006/wordprocessingDrawing" xmlns:w10="urn:schemas-microsoft-com:office:word" xmlns:w="http://schemas.openxmlformats.org/wordprocessingml/2006/main" xmlns:w14="http://schemas.microsoft.com/office/word/2010/wordml" xmlns:w15="http://schemas.microsoft.com/office/word/2012/wordml" xmlns:w16cid="http://schemas.microsoft.com/office/word/2016/wordml/cid" xmlns:w16se="http://schemas.microsoft.com/office/word/2015/wordml/symex" xmlns:wpg="http://schemas.microsoft.com/office/word/2010/wordprocessingGroup" xmlns:wpi="http://schemas.microsoft.com/office/word/2010/wordprocessingInk" xmlns:wne="http://schemas.microsoft.com/office/word/2006/wordml" xmlns:wps="http://schemas.microsoft.com/office/word/2010/wordprocessingShape" mc:Ignorable="w14 w15 w16se w16cid wp14">
   <w:footnote w:type="separator" w:id="-1">
     <w:p>
       <w:pPr>
@@ -60615,7 +60491,7 @@
 </file>
 
 <file path=word/header1.xml><?xml version="1.0" encoding="utf-8"?>
-<w:hdr xmlns:wpc="http://schemas.microsoft.com/office/word/2010/wordprocessingCanvas" xmlns:cx="http://schemas.microsoft.com/office/drawing/2014/chartex" xmlns:cx1="http://schemas.microsoft.com/office/drawing/2015/9/8/chartex" xmlns:cx2="http://schemas.microsoft.com/office/drawing/2015/10/21/chartex" xmlns:cx3="http://schemas.microsoft.com/office/drawing/2016/5/9/chartex" xmlns:cx4="http://schemas.microsoft.com/office/drawing/2016/5/10/chartex" xmlns:cx5="http://schemas.microsoft.com/office/drawing/2016/5/11/chartex" xmlns:cx6="http://schemas.microsoft.com/office/drawing/2016/5/12/chartex" xmlns:cx7="http://schemas.microsoft.com/office/drawing/2016/5/13/chartex" xmlns:cx8="http://schemas.microsoft.com/office/drawing/2016/5/14/chartex" xmlns:mc="http://schemas.openxmlformats.org/markup-compatibility/2006" xmlns:aink="http://schemas.microsoft.com/office/drawing/2016/ink" xmlns:am3d="http://schemas.microsoft.com/office/drawing/2017/model3d" xmlns:o="urn:schemas-microsoft-com:office:office" xmlns:oel="http://schemas.microsoft.com/office/2019/extlst" xmlns:r="http://schemas.openxmlformats.org/officeDocument/2006/relationships" xmlns:m="http://schemas.openxmlformats.org/officeDocument/2006/math" xmlns:v="urn:schemas-microsoft-com:vml" xmlns:wp14="http://schemas.microsoft.com/office/word/2010/wordprocessingDrawing" xmlns:wp="http://schemas.openxmlformats.org/drawingml/2006/wordprocessingDrawing" xmlns:w10="urn:schemas-microsoft-com:office:word" xmlns:w="http://schemas.openxmlformats.org/wordprocessingml/2006/main" xmlns:w14="http://schemas.microsoft.com/office/word/2010/wordml" xmlns:w15="http://schemas.microsoft.com/office/word/2012/wordml" xmlns:w16cex="http://schemas.microsoft.com/office/word/2018/wordml/cex" xmlns:w16cid="http://schemas.microsoft.com/office/word/2016/wordml/cid" xmlns:w16="http://schemas.microsoft.com/office/word/2018/wordml" xmlns:w16sdtdh="http://schemas.microsoft.com/office/word/2020/wordml/sdtdatahash" xmlns:w16se="http://schemas.microsoft.com/office/word/2015/wordml/symex" xmlns:wpg="http://schemas.microsoft.com/office/word/2010/wordprocessingGroup" xmlns:wpi="http://schemas.microsoft.com/office/word/2010/wordprocessingInk" xmlns:wne="http://schemas.microsoft.com/office/word/2006/wordml" xmlns:wps="http://schemas.microsoft.com/office/word/2010/wordprocessingShape" mc:Ignorable="w14 w15 w16se w16cid w16 w16cex w16sdtdh wp14">
+<w:hdr xmlns:wpc="http://schemas.microsoft.com/office/word/2010/wordprocessingCanvas" xmlns:cx="http://schemas.microsoft.com/office/drawing/2014/chartex" xmlns:cx1="http://schemas.microsoft.com/office/drawing/2015/9/8/chartex" xmlns:cx2="http://schemas.microsoft.com/office/drawing/2015/10/21/chartex" xmlns:cx3="http://schemas.microsoft.com/office/drawing/2016/5/9/chartex" xmlns:cx4="http://schemas.microsoft.com/office/drawing/2016/5/10/chartex" xmlns:cx5="http://schemas.microsoft.com/office/drawing/2016/5/11/chartex" xmlns:cx6="http://schemas.microsoft.com/office/drawing/2016/5/12/chartex" xmlns:cx7="http://schemas.microsoft.com/office/drawing/2016/5/13/chartex" xmlns:cx8="http://schemas.microsoft.com/office/drawing/2016/5/14/chartex" xmlns:mc="http://schemas.openxmlformats.org/markup-compatibility/2006" xmlns:aink="http://schemas.microsoft.com/office/drawing/2016/ink" xmlns:am3d="http://schemas.microsoft.com/office/drawing/2017/model3d" xmlns:o="urn:schemas-microsoft-com:office:office" xmlns:r="http://schemas.openxmlformats.org/officeDocument/2006/relationships" xmlns:m="http://schemas.openxmlformats.org/officeDocument/2006/math" xmlns:v="urn:schemas-microsoft-com:vml" xmlns:wp14="http://schemas.microsoft.com/office/word/2010/wordprocessingDrawing" xmlns:wp="http://schemas.openxmlformats.org/drawingml/2006/wordprocessingDrawing" xmlns:w10="urn:schemas-microsoft-com:office:word" xmlns:w="http://schemas.openxmlformats.org/wordprocessingml/2006/main" xmlns:w14="http://schemas.microsoft.com/office/word/2010/wordml" xmlns:w15="http://schemas.microsoft.com/office/word/2012/wordml" xmlns:w16cid="http://schemas.microsoft.com/office/word/2016/wordml/cid" xmlns:w16se="http://schemas.microsoft.com/office/word/2015/wordml/symex" xmlns:wpg="http://schemas.microsoft.com/office/word/2010/wordprocessingGroup" xmlns:wpi="http://schemas.microsoft.com/office/word/2010/wordprocessingInk" xmlns:wne="http://schemas.microsoft.com/office/word/2006/wordml" xmlns:wps="http://schemas.microsoft.com/office/word/2010/wordprocessingShape" mc:Ignorable="w14 w15 w16se w16cid wp14">
   <w:p>
     <w:pPr>
       <w:pStyle w:val="Header"/>
@@ -60674,7 +60550,7 @@
 </file>
 
 <file path=word/header2.xml><?xml version="1.0" encoding="utf-8"?>
-<w:hdr xmlns:wpc="http://schemas.microsoft.com/office/word/2010/wordprocessingCanvas" xmlns:cx="http://schemas.microsoft.com/office/drawing/2014/chartex" xmlns:cx1="http://schemas.microsoft.com/office/drawing/2015/9/8/chartex" xmlns:cx2="http://schemas.microsoft.com/office/drawing/2015/10/21/chartex" xmlns:cx3="http://schemas.microsoft.com/office/drawing/2016/5/9/chartex" xmlns:cx4="http://schemas.microsoft.com/office/drawing/2016/5/10/chartex" xmlns:cx5="http://schemas.microsoft.com/office/drawing/2016/5/11/chartex" xmlns:cx6="http://schemas.microsoft.com/office/drawing/2016/5/12/chartex" xmlns:cx7="http://schemas.microsoft.com/office/drawing/2016/5/13/chartex" xmlns:cx8="http://schemas.microsoft.com/office/drawing/2016/5/14/chartex" xmlns:mc="http://schemas.openxmlformats.org/markup-compatibility/2006" xmlns:aink="http://schemas.microsoft.com/office/drawing/2016/ink" xmlns:am3d="http://schemas.microsoft.com/office/drawing/2017/model3d" xmlns:o="urn:schemas-microsoft-com:office:office" xmlns:oel="http://schemas.microsoft.com/office/2019/extlst" xmlns:r="http://schemas.openxmlformats.org/officeDocument/2006/relationships" xmlns:m="http://schemas.openxmlformats.org/officeDocument/2006/math" xmlns:v="urn:schemas-microsoft-com:vml" xmlns:wp14="http://schemas.microsoft.com/office/word/2010/wordprocessingDrawing" xmlns:wp="http://schemas.openxmlformats.org/drawingml/2006/wordprocessingDrawing" xmlns:w10="urn:schemas-microsoft-com:office:word" xmlns:w="http://schemas.openxmlformats.org/wordprocessingml/2006/main" xmlns:w14="http://schemas.microsoft.com/office/word/2010/wordml" xmlns:w15="http://schemas.microsoft.com/office/word/2012/wordml" xmlns:w16cex="http://schemas.microsoft.com/office/word/2018/wordml/cex" xmlns:w16cid="http://schemas.microsoft.com/office/word/2016/wordml/cid" xmlns:w16="http://schemas.microsoft.com/office/word/2018/wordml" xmlns:w16sdtdh="http://schemas.microsoft.com/office/word/2020/wordml/sdtdatahash" xmlns:w16se="http://schemas.microsoft.com/office/word/2015/wordml/symex" xmlns:wpg="http://schemas.microsoft.com/office/word/2010/wordprocessingGroup" xmlns:wpi="http://schemas.microsoft.com/office/word/2010/wordprocessingInk" xmlns:wne="http://schemas.microsoft.com/office/word/2006/wordml" xmlns:wps="http://schemas.microsoft.com/office/word/2010/wordprocessingShape" mc:Ignorable="w14 w15 w16se w16cid w16 w16cex w16sdtdh wp14">
+<w:hdr xmlns:wpc="http://schemas.microsoft.com/office/word/2010/wordprocessingCanvas" xmlns:cx="http://schemas.microsoft.com/office/drawing/2014/chartex" xmlns:cx1="http://schemas.microsoft.com/office/drawing/2015/9/8/chartex" xmlns:cx2="http://schemas.microsoft.com/office/drawing/2015/10/21/chartex" xmlns:cx3="http://schemas.microsoft.com/office/drawing/2016/5/9/chartex" xmlns:cx4="http://schemas.microsoft.com/office/drawing/2016/5/10/chartex" xmlns:cx5="http://schemas.microsoft.com/office/drawing/2016/5/11/chartex" xmlns:cx6="http://schemas.microsoft.com/office/drawing/2016/5/12/chartex" xmlns:cx7="http://schemas.microsoft.com/office/drawing/2016/5/13/chartex" xmlns:cx8="http://schemas.microsoft.com/office/drawing/2016/5/14/chartex" xmlns:mc="http://schemas.openxmlformats.org/markup-compatibility/2006" xmlns:aink="http://schemas.microsoft.com/office/drawing/2016/ink" xmlns:am3d="http://schemas.microsoft.com/office/drawing/2017/model3d" xmlns:o="urn:schemas-microsoft-com:office:office" xmlns:r="http://schemas.openxmlformats.org/officeDocument/2006/relationships" xmlns:m="http://schemas.openxmlformats.org/officeDocument/2006/math" xmlns:v="urn:schemas-microsoft-com:vml" xmlns:wp14="http://schemas.microsoft.com/office/word/2010/wordprocessingDrawing" xmlns:wp="http://schemas.openxmlformats.org/drawingml/2006/wordprocessingDrawing" xmlns:w10="urn:schemas-microsoft-com:office:word" xmlns:w="http://schemas.openxmlformats.org/wordprocessingml/2006/main" xmlns:w14="http://schemas.microsoft.com/office/word/2010/wordml" xmlns:w15="http://schemas.microsoft.com/office/word/2012/wordml" xmlns:w16cid="http://schemas.microsoft.com/office/word/2016/wordml/cid" xmlns:w16se="http://schemas.microsoft.com/office/word/2015/wordml/symex" xmlns:wpg="http://schemas.microsoft.com/office/word/2010/wordprocessingGroup" xmlns:wpi="http://schemas.microsoft.com/office/word/2010/wordprocessingInk" xmlns:wne="http://schemas.microsoft.com/office/word/2006/wordml" xmlns:wps="http://schemas.microsoft.com/office/word/2010/wordprocessingShape" mc:Ignorable="w14 w15 w16se w16cid wp14">
   <w:sdt>
     <w:sdtPr>
       <w:id w:val="421073667"/>
@@ -60733,7 +60609,7 @@
 </file>
 
 <file path=word/header3.xml><?xml version="1.0" encoding="utf-8"?>
-<w:hdr xmlns:wpc="http://schemas.microsoft.com/office/word/2010/wordprocessingCanvas" xmlns:cx="http://schemas.microsoft.com/office/drawing/2014/chartex" xmlns:cx1="http://schemas.microsoft.com/office/drawing/2015/9/8/chartex" xmlns:cx2="http://schemas.microsoft.com/office/drawing/2015/10/21/chartex" xmlns:cx3="http://schemas.microsoft.com/office/drawing/2016/5/9/chartex" xmlns:cx4="http://schemas.microsoft.com/office/drawing/2016/5/10/chartex" xmlns:cx5="http://schemas.microsoft.com/office/drawing/2016/5/11/chartex" xmlns:cx6="http://schemas.microsoft.com/office/drawing/2016/5/12/chartex" xmlns:cx7="http://schemas.microsoft.com/office/drawing/2016/5/13/chartex" xmlns:cx8="http://schemas.microsoft.com/office/drawing/2016/5/14/chartex" xmlns:mc="http://schemas.openxmlformats.org/markup-compatibility/2006" xmlns:aink="http://schemas.microsoft.com/office/drawing/2016/ink" xmlns:am3d="http://schemas.microsoft.com/office/drawing/2017/model3d" xmlns:o="urn:schemas-microsoft-com:office:office" xmlns:oel="http://schemas.microsoft.com/office/2019/extlst" xmlns:r="http://schemas.openxmlformats.org/officeDocument/2006/relationships" xmlns:m="http://schemas.openxmlformats.org/officeDocument/2006/math" xmlns:v="urn:schemas-microsoft-com:vml" xmlns:wp14="http://schemas.microsoft.com/office/word/2010/wordprocessingDrawing" xmlns:wp="http://schemas.openxmlformats.org/drawingml/2006/wordprocessingDrawing" xmlns:w10="urn:schemas-microsoft-com:office:word" xmlns:w="http://schemas.openxmlformats.org/wordprocessingml/2006/main" xmlns:w14="http://schemas.microsoft.com/office/word/2010/wordml" xmlns:w15="http://schemas.microsoft.com/office/word/2012/wordml" xmlns:w16cex="http://schemas.microsoft.com/office/word/2018/wordml/cex" xmlns:w16cid="http://schemas.microsoft.com/office/word/2016/wordml/cid" xmlns:w16="http://schemas.microsoft.com/office/word/2018/wordml" xmlns:w16sdtdh="http://schemas.microsoft.com/office/word/2020/wordml/sdtdatahash" xmlns:w16se="http://schemas.microsoft.com/office/word/2015/wordml/symex" xmlns:wpg="http://schemas.microsoft.com/office/word/2010/wordprocessingGroup" xmlns:wpi="http://schemas.microsoft.com/office/word/2010/wordprocessingInk" xmlns:wne="http://schemas.microsoft.com/office/word/2006/wordml" xmlns:wps="http://schemas.microsoft.com/office/word/2010/wordprocessingShape" mc:Ignorable="w14 w15 w16se w16cid w16 w16cex w16sdtdh wp14">
+<w:hdr xmlns:wpc="http://schemas.microsoft.com/office/word/2010/wordprocessingCanvas" xmlns:cx="http://schemas.microsoft.com/office/drawing/2014/chartex" xmlns:cx1="http://schemas.microsoft.com/office/drawing/2015/9/8/chartex" xmlns:cx2="http://schemas.microsoft.com/office/drawing/2015/10/21/chartex" xmlns:cx3="http://schemas.microsoft.com/office/drawing/2016/5/9/chartex" xmlns:cx4="http://schemas.microsoft.com/office/drawing/2016/5/10/chartex" xmlns:cx5="http://schemas.microsoft.com/office/drawing/2016/5/11/chartex" xmlns:cx6="http://schemas.microsoft.com/office/drawing/2016/5/12/chartex" xmlns:cx7="http://schemas.microsoft.com/office/drawing/2016/5/13/chartex" xmlns:cx8="http://schemas.microsoft.com/office/drawing/2016/5/14/chartex" xmlns:mc="http://schemas.openxmlformats.org/markup-compatibility/2006" xmlns:aink="http://schemas.microsoft.com/office/drawing/2016/ink" xmlns:am3d="http://schemas.microsoft.com/office/drawing/2017/model3d" xmlns:o="urn:schemas-microsoft-com:office:office" xmlns:r="http://schemas.openxmlformats.org/officeDocument/2006/relationships" xmlns:m="http://schemas.openxmlformats.org/officeDocument/2006/math" xmlns:v="urn:schemas-microsoft-com:vml" xmlns:wp14="http://schemas.microsoft.com/office/word/2010/wordprocessingDrawing" xmlns:wp="http://schemas.openxmlformats.org/drawingml/2006/wordprocessingDrawing" xmlns:w10="urn:schemas-microsoft-com:office:word" xmlns:w="http://schemas.openxmlformats.org/wordprocessingml/2006/main" xmlns:w14="http://schemas.microsoft.com/office/word/2010/wordml" xmlns:w15="http://schemas.microsoft.com/office/word/2012/wordml" xmlns:w16cid="http://schemas.microsoft.com/office/word/2016/wordml/cid" xmlns:w16se="http://schemas.microsoft.com/office/word/2015/wordml/symex" xmlns:wpg="http://schemas.microsoft.com/office/word/2010/wordprocessingGroup" xmlns:wpi="http://schemas.microsoft.com/office/word/2010/wordprocessingInk" xmlns:wne="http://schemas.microsoft.com/office/word/2006/wordml" xmlns:wps="http://schemas.microsoft.com/office/word/2010/wordprocessingShape" mc:Ignorable="w14 w15 w16se w16cid wp14">
   <w:p>
     <w:pPr>
       <w:pStyle w:val="Header"/>
@@ -60792,7 +60668,7 @@
 </file>
 
 <file path=word/header4.xml><?xml version="1.0" encoding="utf-8"?>
-<w:hdr xmlns:wpc="http://schemas.microsoft.com/office/word/2010/wordprocessingCanvas" xmlns:cx="http://schemas.microsoft.com/office/drawing/2014/chartex" xmlns:cx1="http://schemas.microsoft.com/office/drawing/2015/9/8/chartex" xmlns:cx2="http://schemas.microsoft.com/office/drawing/2015/10/21/chartex" xmlns:cx3="http://schemas.microsoft.com/office/drawing/2016/5/9/chartex" xmlns:cx4="http://schemas.microsoft.com/office/drawing/2016/5/10/chartex" xmlns:cx5="http://schemas.microsoft.com/office/drawing/2016/5/11/chartex" xmlns:cx6="http://schemas.microsoft.com/office/drawing/2016/5/12/chartex" xmlns:cx7="http://schemas.microsoft.com/office/drawing/2016/5/13/chartex" xmlns:cx8="http://schemas.microsoft.com/office/drawing/2016/5/14/chartex" xmlns:mc="http://schemas.openxmlformats.org/markup-compatibility/2006" xmlns:aink="http://schemas.microsoft.com/office/drawing/2016/ink" xmlns:am3d="http://schemas.microsoft.com/office/drawing/2017/model3d" xmlns:o="urn:schemas-microsoft-com:office:office" xmlns:oel="http://schemas.microsoft.com/office/2019/extlst" xmlns:r="http://schemas.openxmlformats.org/officeDocument/2006/relationships" xmlns:m="http://schemas.openxmlformats.org/officeDocument/2006/math" xmlns:v="urn:schemas-microsoft-com:vml" xmlns:wp14="http://schemas.microsoft.com/office/word/2010/wordprocessingDrawing" xmlns:wp="http://schemas.openxmlformats.org/drawingml/2006/wordprocessingDrawing" xmlns:w10="urn:schemas-microsoft-com:office:word" xmlns:w="http://schemas.openxmlformats.org/wordprocessingml/2006/main" xmlns:w14="http://schemas.microsoft.com/office/word/2010/wordml" xmlns:w15="http://schemas.microsoft.com/office/word/2012/wordml" xmlns:w16cex="http://schemas.microsoft.com/office/word/2018/wordml/cex" xmlns:w16cid="http://schemas.microsoft.com/office/word/2016/wordml/cid" xmlns:w16="http://schemas.microsoft.com/office/word/2018/wordml" xmlns:w16sdtdh="http://schemas.microsoft.com/office/word/2020/wordml/sdtdatahash" xmlns:w16se="http://schemas.microsoft.com/office/word/2015/wordml/symex" xmlns:wpg="http://schemas.microsoft.com/office/word/2010/wordprocessingGroup" xmlns:wpi="http://schemas.microsoft.com/office/word/2010/wordprocessingInk" xmlns:wne="http://schemas.microsoft.com/office/word/2006/wordml" xmlns:wps="http://schemas.microsoft.com/office/word/2010/wordprocessingShape" mc:Ignorable="w14 w15 w16se w16cid w16 w16cex w16sdtdh wp14">
+<w:hdr xmlns:wpc="http://schemas.microsoft.com/office/word/2010/wordprocessingCanvas" xmlns:cx="http://schemas.microsoft.com/office/drawing/2014/chartex" xmlns:cx1="http://schemas.microsoft.com/office/drawing/2015/9/8/chartex" xmlns:cx2="http://schemas.microsoft.com/office/drawing/2015/10/21/chartex" xmlns:cx3="http://schemas.microsoft.com/office/drawing/2016/5/9/chartex" xmlns:cx4="http://schemas.microsoft.com/office/drawing/2016/5/10/chartex" xmlns:cx5="http://schemas.microsoft.com/office/drawing/2016/5/11/chartex" xmlns:cx6="http://schemas.microsoft.com/office/drawing/2016/5/12/chartex" xmlns:cx7="http://schemas.microsoft.com/office/drawing/2016/5/13/chartex" xmlns:cx8="http://schemas.microsoft.com/office/drawing/2016/5/14/chartex" xmlns:mc="http://schemas.openxmlformats.org/markup-compatibility/2006" xmlns:aink="http://schemas.microsoft.com/office/drawing/2016/ink" xmlns:am3d="http://schemas.microsoft.com/office/drawing/2017/model3d" xmlns:o="urn:schemas-microsoft-com:office:office" xmlns:r="http://schemas.openxmlformats.org/officeDocument/2006/relationships" xmlns:m="http://schemas.openxmlformats.org/officeDocument/2006/math" xmlns:v="urn:schemas-microsoft-com:vml" xmlns:wp14="http://schemas.microsoft.com/office/word/2010/wordprocessingDrawing" xmlns:wp="http://schemas.openxmlformats.org/drawingml/2006/wordprocessingDrawing" xmlns:w10="urn:schemas-microsoft-com:office:word" xmlns:w="http://schemas.openxmlformats.org/wordprocessingml/2006/main" xmlns:w14="http://schemas.microsoft.com/office/word/2010/wordml" xmlns:w15="http://schemas.microsoft.com/office/word/2012/wordml" xmlns:w16cid="http://schemas.microsoft.com/office/word/2016/wordml/cid" xmlns:w16se="http://schemas.microsoft.com/office/word/2015/wordml/symex" xmlns:wpg="http://schemas.microsoft.com/office/word/2010/wordprocessingGroup" xmlns:wpi="http://schemas.microsoft.com/office/word/2010/wordprocessingInk" xmlns:wne="http://schemas.microsoft.com/office/word/2006/wordml" xmlns:wps="http://schemas.microsoft.com/office/word/2010/wordprocessingShape" mc:Ignorable="w14 w15 w16se w16cid wp14">
   <w:sdt>
     <w:sdtPr>
       <w:id w:val="-654917844"/>
@@ -60845,7 +60721,7 @@
 </file>
 
 <file path=word/numbering.xml><?xml version="1.0" encoding="utf-8"?>
-<w:numbering xmlns:wpc="http://schemas.microsoft.com/office/word/2010/wordprocessingCanvas" xmlns:cx="http://schemas.microsoft.com/office/drawing/2014/chartex" xmlns:cx1="http://schemas.microsoft.com/office/drawing/2015/9/8/chartex" xmlns:cx2="http://schemas.microsoft.com/office/drawing/2015/10/21/chartex" xmlns:cx3="http://schemas.microsoft.com/office/drawing/2016/5/9/chartex" xmlns:cx4="http://schemas.microsoft.com/office/drawing/2016/5/10/chartex" xmlns:cx5="http://schemas.microsoft.com/office/drawing/2016/5/11/chartex" xmlns:cx6="http://schemas.microsoft.com/office/drawing/2016/5/12/chartex" xmlns:cx7="http://schemas.microsoft.com/office/drawing/2016/5/13/chartex" xmlns:cx8="http://schemas.microsoft.com/office/drawing/2016/5/14/chartex" xmlns:mc="http://schemas.openxmlformats.org/markup-compatibility/2006" xmlns:aink="http://schemas.microsoft.com/office/drawing/2016/ink" xmlns:am3d="http://schemas.microsoft.com/office/drawing/2017/model3d" xmlns:o="urn:schemas-microsoft-com:office:office" xmlns:oel="http://schemas.microsoft.com/office/2019/extlst" xmlns:r="http://schemas.openxmlformats.org/officeDocument/2006/relationships" xmlns:m="http://schemas.openxmlformats.org/officeDocument/2006/math" xmlns:v="urn:schemas-microsoft-com:vml" xmlns:wp14="http://schemas.microsoft.com/office/word/2010/wordprocessingDrawing" xmlns:wp="http://schemas.openxmlformats.org/drawingml/2006/wordprocessingDrawing" xmlns:w10="urn:schemas-microsoft-com:office:word" xmlns:w="http://schemas.openxmlformats.org/wordprocessingml/2006/main" xmlns:w14="http://schemas.microsoft.com/office/word/2010/wordml" xmlns:w15="http://schemas.microsoft.com/office/word/2012/wordml" xmlns:w16cex="http://schemas.microsoft.com/office/word/2018/wordml/cex" xmlns:w16cid="http://schemas.microsoft.com/office/word/2016/wordml/cid" xmlns:w16="http://schemas.microsoft.com/office/word/2018/wordml" xmlns:w16sdtdh="http://schemas.microsoft.com/office/word/2020/wordml/sdtdatahash" xmlns:w16se="http://schemas.microsoft.com/office/word/2015/wordml/symex" xmlns:wpg="http://schemas.microsoft.com/office/word/2010/wordprocessingGroup" xmlns:wpi="http://schemas.microsoft.com/office/word/2010/wordprocessingInk" xmlns:wne="http://schemas.microsoft.com/office/word/2006/wordml" xmlns:wps="http://schemas.microsoft.com/office/word/2010/wordprocessingShape" mc:Ignorable="w14 w15 w16se w16cid w16 w16cex w16sdtdh wp14">
+<w:numbering xmlns:wpc="http://schemas.microsoft.com/office/word/2010/wordprocessingCanvas" xmlns:cx="http://schemas.microsoft.com/office/drawing/2014/chartex" xmlns:cx1="http://schemas.microsoft.com/office/drawing/2015/9/8/chartex" xmlns:cx2="http://schemas.microsoft.com/office/drawing/2015/10/21/chartex" xmlns:cx3="http://schemas.microsoft.com/office/drawing/2016/5/9/chartex" xmlns:cx4="http://schemas.microsoft.com/office/drawing/2016/5/10/chartex" xmlns:cx5="http://schemas.microsoft.com/office/drawing/2016/5/11/chartex" xmlns:cx6="http://schemas.microsoft.com/office/drawing/2016/5/12/chartex" xmlns:cx7="http://schemas.microsoft.com/office/drawing/2016/5/13/chartex" xmlns:cx8="http://schemas.microsoft.com/office/drawing/2016/5/14/chartex" xmlns:mc="http://schemas.openxmlformats.org/markup-compatibility/2006" xmlns:aink="http://schemas.microsoft.com/office/drawing/2016/ink" xmlns:am3d="http://schemas.microsoft.com/office/drawing/2017/model3d" xmlns:o="urn:schemas-microsoft-com:office:office" xmlns:r="http://schemas.openxmlformats.org/officeDocument/2006/relationships" xmlns:m="http://schemas.openxmlformats.org/officeDocument/2006/math" xmlns:v="urn:schemas-microsoft-com:vml" xmlns:wp14="http://schemas.microsoft.com/office/word/2010/wordprocessingDrawing" xmlns:wp="http://schemas.openxmlformats.org/drawingml/2006/wordprocessingDrawing" xmlns:w10="urn:schemas-microsoft-com:office:word" xmlns:w="http://schemas.openxmlformats.org/wordprocessingml/2006/main" xmlns:w14="http://schemas.microsoft.com/office/word/2010/wordml" xmlns:w15="http://schemas.microsoft.com/office/word/2012/wordml" xmlns:w16cid="http://schemas.microsoft.com/office/word/2016/wordml/cid" xmlns:w16se="http://schemas.microsoft.com/office/word/2015/wordml/symex" xmlns:wpg="http://schemas.microsoft.com/office/word/2010/wordprocessingGroup" xmlns:wpi="http://schemas.microsoft.com/office/word/2010/wordprocessingInk" xmlns:wne="http://schemas.microsoft.com/office/word/2006/wordml" xmlns:wps="http://schemas.microsoft.com/office/word/2010/wordprocessingShape" mc:Ignorable="w14 w15 w16se w16cid wp14">
   <w:abstractNum w:abstractNumId="0" w15:restartNumberingAfterBreak="0">
     <w:nsid w:val="11342C63"/>
     <w:multiLevelType w:val="hybridMultilevel"/>
@@ -61298,23 +61174,23 @@
       </w:rPr>
     </w:lvl>
   </w:abstractNum>
-  <w:num w:numId="1" w16cid:durableId="723718204">
+  <w:num w:numId="1">
     <w:abstractNumId w:val="2"/>
   </w:num>
-  <w:num w:numId="2" w16cid:durableId="556094097">
+  <w:num w:numId="2">
     <w:abstractNumId w:val="0"/>
   </w:num>
-  <w:num w:numId="3" w16cid:durableId="278029027">
+  <w:num w:numId="3">
     <w:abstractNumId w:val="1"/>
   </w:num>
-  <w:num w:numId="4" w16cid:durableId="1113983993">
+  <w:num w:numId="4">
     <w:abstractNumId w:val="3"/>
   </w:num>
 </w:numbering>
 </file>
 
 <file path=word/people.xml><?xml version="1.0" encoding="utf-8"?>
-<w15:people xmlns:wpc="http://schemas.microsoft.com/office/word/2010/wordprocessingCanvas" xmlns:cx="http://schemas.microsoft.com/office/drawing/2014/chartex" xmlns:cx1="http://schemas.microsoft.com/office/drawing/2015/9/8/chartex" xmlns:cx2="http://schemas.microsoft.com/office/drawing/2015/10/21/chartex" xmlns:cx3="http://schemas.microsoft.com/office/drawing/2016/5/9/chartex" xmlns:cx4="http://schemas.microsoft.com/office/drawing/2016/5/10/chartex" xmlns:cx5="http://schemas.microsoft.com/office/drawing/2016/5/11/chartex" xmlns:cx6="http://schemas.microsoft.com/office/drawing/2016/5/12/chartex" xmlns:cx7="http://schemas.microsoft.com/office/drawing/2016/5/13/chartex" xmlns:cx8="http://schemas.microsoft.com/office/drawing/2016/5/14/chartex" xmlns:mc="http://schemas.openxmlformats.org/markup-compatibility/2006" xmlns:aink="http://schemas.microsoft.com/office/drawing/2016/ink" xmlns:am3d="http://schemas.microsoft.com/office/drawing/2017/model3d" xmlns:o="urn:schemas-microsoft-com:office:office" xmlns:oel="http://schemas.microsoft.com/office/2019/extlst" xmlns:r="http://schemas.openxmlformats.org/officeDocument/2006/relationships" xmlns:m="http://schemas.openxmlformats.org/officeDocument/2006/math" xmlns:v="urn:schemas-microsoft-com:vml" xmlns:wp14="http://schemas.microsoft.com/office/word/2010/wordprocessingDrawing" xmlns:wp="http://schemas.openxmlformats.org/drawingml/2006/wordprocessingDrawing" xmlns:w10="urn:schemas-microsoft-com:office:word" xmlns:w="http://schemas.openxmlformats.org/wordprocessingml/2006/main" xmlns:w14="http://schemas.microsoft.com/office/word/2010/wordml" xmlns:w15="http://schemas.microsoft.com/office/word/2012/wordml" xmlns:w16cex="http://schemas.microsoft.com/office/word/2018/wordml/cex" xmlns:w16cid="http://schemas.microsoft.com/office/word/2016/wordml/cid" xmlns:w16="http://schemas.microsoft.com/office/word/2018/wordml" xmlns:w16sdtdh="http://schemas.microsoft.com/office/word/2020/wordml/sdtdatahash" xmlns:w16se="http://schemas.microsoft.com/office/word/2015/wordml/symex" xmlns:wpg="http://schemas.microsoft.com/office/word/2010/wordprocessingGroup" xmlns:wpi="http://schemas.microsoft.com/office/word/2010/wordprocessingInk" xmlns:wne="http://schemas.microsoft.com/office/word/2006/wordml" xmlns:wps="http://schemas.microsoft.com/office/word/2010/wordprocessingShape" mc:Ignorable="w14 w15 w16se w16cid w16 w16cex w16sdtdh wp14">
+<w15:people xmlns:wpc="http://schemas.microsoft.com/office/word/2010/wordprocessingCanvas" xmlns:cx="http://schemas.microsoft.com/office/drawing/2014/chartex" xmlns:cx1="http://schemas.microsoft.com/office/drawing/2015/9/8/chartex" xmlns:cx2="http://schemas.microsoft.com/office/drawing/2015/10/21/chartex" xmlns:cx3="http://schemas.microsoft.com/office/drawing/2016/5/9/chartex" xmlns:cx4="http://schemas.microsoft.com/office/drawing/2016/5/10/chartex" xmlns:cx5="http://schemas.microsoft.com/office/drawing/2016/5/11/chartex" xmlns:cx6="http://schemas.microsoft.com/office/drawing/2016/5/12/chartex" xmlns:cx7="http://schemas.microsoft.com/office/drawing/2016/5/13/chartex" xmlns:cx8="http://schemas.microsoft.com/office/drawing/2016/5/14/chartex" xmlns:mc="http://schemas.openxmlformats.org/markup-compatibility/2006" xmlns:aink="http://schemas.microsoft.com/office/drawing/2016/ink" xmlns:am3d="http://schemas.microsoft.com/office/drawing/2017/model3d" xmlns:o="urn:schemas-microsoft-com:office:office" xmlns:r="http://schemas.openxmlformats.org/officeDocument/2006/relationships" xmlns:m="http://schemas.openxmlformats.org/officeDocument/2006/math" xmlns:v="urn:schemas-microsoft-com:vml" xmlns:wp14="http://schemas.microsoft.com/office/word/2010/wordprocessingDrawing" xmlns:wp="http://schemas.openxmlformats.org/drawingml/2006/wordprocessingDrawing" xmlns:w10="urn:schemas-microsoft-com:office:word" xmlns:w="http://schemas.openxmlformats.org/wordprocessingml/2006/main" xmlns:w14="http://schemas.microsoft.com/office/word/2010/wordml" xmlns:w15="http://schemas.microsoft.com/office/word/2012/wordml" xmlns:w16cid="http://schemas.microsoft.com/office/word/2016/wordml/cid" xmlns:w16se="http://schemas.microsoft.com/office/word/2015/wordml/symex" xmlns:wpg="http://schemas.microsoft.com/office/word/2010/wordprocessingGroup" xmlns:wpi="http://schemas.microsoft.com/office/word/2010/wordprocessingInk" xmlns:wne="http://schemas.microsoft.com/office/word/2006/wordml" xmlns:wps="http://schemas.microsoft.com/office/word/2010/wordprocessingShape" mc:Ignorable="w14 w15 w16se w16cid wp14">
   <w15:person w15:author="Nick Maxwell">
     <w15:presenceInfo w15:providerId="Windows Live" w15:userId="8614ede61265de7b"/>
   </w15:person>
@@ -61325,7 +61201,7 @@
 </file>
 
 <file path=word/styles.xml><?xml version="1.0" encoding="utf-8"?>
-<w:styles xmlns:mc="http://schemas.openxmlformats.org/markup-compatibility/2006" xmlns:r="http://schemas.openxmlformats.org/officeDocument/2006/relationships" xmlns:w="http://schemas.openxmlformats.org/wordprocessingml/2006/main" xmlns:w14="http://schemas.microsoft.com/office/word/2010/wordml" xmlns:w15="http://schemas.microsoft.com/office/word/2012/wordml" xmlns:w16cex="http://schemas.microsoft.com/office/word/2018/wordml/cex" xmlns:w16cid="http://schemas.microsoft.com/office/word/2016/wordml/cid" xmlns:w16="http://schemas.microsoft.com/office/word/2018/wordml" xmlns:w16sdtdh="http://schemas.microsoft.com/office/word/2020/wordml/sdtdatahash" xmlns:w16se="http://schemas.microsoft.com/office/word/2015/wordml/symex" mc:Ignorable="w14 w15 w16se w16cid w16 w16cex w16sdtdh">
+<w:styles xmlns:mc="http://schemas.openxmlformats.org/markup-compatibility/2006" xmlns:r="http://schemas.openxmlformats.org/officeDocument/2006/relationships" xmlns:w="http://schemas.openxmlformats.org/wordprocessingml/2006/main" xmlns:w14="http://schemas.microsoft.com/office/word/2010/wordml" xmlns:w15="http://schemas.microsoft.com/office/word/2012/wordml" xmlns:w16cid="http://schemas.microsoft.com/office/word/2016/wordml/cid" xmlns:w16se="http://schemas.microsoft.com/office/word/2015/wordml/symex" mc:Ignorable="w14 w15 w16se w16cid">
   <w:docDefaults>
     <w:rPrDefault>
       <w:rPr>
@@ -61341,7 +61217,7 @@
       </w:pPr>
     </w:pPrDefault>
   </w:docDefaults>
-  <w:latentStyles w:defLockedState="0" w:defUIPriority="99" w:defSemiHidden="0" w:defUnhideWhenUsed="0" w:defQFormat="0" w:count="376">
+  <w:latentStyles w:defLockedState="0" w:defUIPriority="99" w:defSemiHidden="0" w:defUnhideWhenUsed="0" w:defQFormat="0" w:count="375">
     <w:lsdException w:name="Normal" w:uiPriority="0" w:qFormat="1"/>
     <w:lsdException w:name="heading 1" w:uiPriority="9" w:qFormat="1"/>
     <w:lsdException w:name="heading 2" w:semiHidden="1" w:uiPriority="9" w:unhideWhenUsed="1" w:qFormat="1"/>
@@ -61717,7 +61593,6 @@
     <w:lsdException w:name="Smart Hyperlink" w:semiHidden="1" w:unhideWhenUsed="1"/>
     <w:lsdException w:name="Hashtag" w:semiHidden="1" w:unhideWhenUsed="1"/>
     <w:lsdException w:name="Unresolved Mention" w:semiHidden="1" w:unhideWhenUsed="1"/>
-    <w:lsdException w:name="Smart Link" w:semiHidden="1" w:unhideWhenUsed="1"/>
   </w:latentStyles>
   <w:style w:type="paragraph" w:default="1" w:styleId="Normal">
     <w:name w:val="Normal"/>
@@ -62357,7 +62232,7 @@
 </file>
 
 <file path=customXml/itemProps1.xml><?xml version="1.0" encoding="utf-8"?>
-<ds:datastoreItem xmlns:ds="http://schemas.openxmlformats.org/officeDocument/2006/customXml" ds:itemID="{07224DBC-D2D0-41CF-8F7F-E2E08C80C466}">
+<ds:datastoreItem xmlns:ds="http://schemas.openxmlformats.org/officeDocument/2006/customXml" ds:itemID="{1B2B9A48-1BFE-45CF-922D-8D110E18AC3D}">
   <ds:schemaRefs>
     <ds:schemaRef ds:uri="http://schemas.openxmlformats.org/officeDocument/2006/bibliography"/>
   </ds:schemaRefs>

</xml_diff>